<commit_message>
new draft to coauthors
</commit_message>
<xml_diff>
--- a/Writing/access_and_synchrony_figs2.0.docx
+++ b/Writing/access_and_synchrony_figs2.0.docx
@@ -46,6 +46,12 @@
           <w:rFonts w:ascii="Times New Roman" w:eastAsiaTheme="minorEastAsia" w:hAnsi="Times New Roman" w:cs="Times New Roman"/>
         </w:rPr>
         <w:t>ariables</w:t>
+      </w:r>
+      <w:r>
+        <w:rPr>
+          <w:rFonts w:ascii="Times New Roman" w:eastAsiaTheme="minorEastAsia" w:hAnsi="Times New Roman" w:cs="Times New Roman"/>
+        </w:rPr>
+        <w:t xml:space="preserve">. </w:t>
       </w:r>
     </w:p>
     <w:tbl>
@@ -2505,8 +2511,6 @@
         </w:rPr>
         <w:t xml:space="preserve"> 2015</w:t>
       </w:r>
-      <w:bookmarkStart w:id="3" w:name="_GoBack"/>
-      <w:bookmarkEnd w:id="3"/>
     </w:p>
     <w:p>
       <w:pPr>
@@ -3246,9 +3250,16 @@
         <w:t xml:space="preserve"> of fishery-wide revenue patterns. First two columns are mean and coefficient of variation over time of revenue summed across all vessels, averaged across simulations. Gini index is also averaged across simulations. </w:t>
       </w:r>
     </w:p>
+    <w:p>
+      <w:pPr>
+        <w:rPr>
+          <w:rFonts w:ascii="Times New Roman" w:hAnsi="Times New Roman" w:cs="Times New Roman"/>
+        </w:rPr>
+      </w:pPr>
+    </w:p>
     <w:tbl>
       <w:tblPr>
-        <w:tblW w:w="4653" w:type="dxa"/>
+        <w:tblW w:w="5739" w:type="dxa"/>
         <w:tblBorders>
           <w:top w:val="single" w:sz="4" w:space="0" w:color="auto"/>
           <w:left w:val="single" w:sz="4" w:space="0" w:color="auto"/>
@@ -3260,9 +3271,9 @@
         <w:tblLook w:val="04A0" w:firstRow="1" w:lastRow="0" w:firstColumn="1" w:lastColumn="0" w:noHBand="0" w:noVBand="1"/>
       </w:tblPr>
       <w:tblGrid>
-        <w:gridCol w:w="1738"/>
-        <w:gridCol w:w="1030"/>
-        <w:gridCol w:w="1096"/>
+        <w:gridCol w:w="2824"/>
+        <w:gridCol w:w="960"/>
+        <w:gridCol w:w="995"/>
         <w:gridCol w:w="960"/>
       </w:tblGrid>
       <w:tr>
@@ -3271,7 +3282,10 @@
         </w:trPr>
         <w:tc>
           <w:tcPr>
-            <w:tcW w:w="1738" w:type="dxa"/>
+            <w:tcW w:w="2824" w:type="dxa"/>
+            <w:tcBorders>
+              <w:bottom w:val="single" w:sz="4" w:space="0" w:color="auto"/>
+            </w:tcBorders>
             <w:shd w:val="clear" w:color="auto" w:fill="auto"/>
             <w:noWrap/>
             <w:vAlign w:val="bottom"/>
@@ -3281,9 +3295,378 @@
             <w:pPr>
               <w:rPr>
                 <w:rFonts w:ascii="Times New Roman" w:eastAsia="Times New Roman" w:hAnsi="Times New Roman" w:cs="Times New Roman"/>
-                <w:b/>
-              </w:rPr>
-            </w:pPr>
+              </w:rPr>
+            </w:pPr>
+          </w:p>
+        </w:tc>
+        <w:tc>
+          <w:tcPr>
+            <w:tcW w:w="960" w:type="dxa"/>
+            <w:tcBorders>
+              <w:bottom w:val="single" w:sz="4" w:space="0" w:color="auto"/>
+            </w:tcBorders>
+            <w:shd w:val="clear" w:color="auto" w:fill="auto"/>
+            <w:noWrap/>
+            <w:vAlign w:val="bottom"/>
+            <w:hideMark/>
+          </w:tcPr>
+          <w:p>
+            <w:pPr>
+              <w:rPr>
+                <w:rFonts w:ascii="Calibri" w:eastAsia="Times New Roman" w:hAnsi="Calibri" w:cs="Calibri"/>
+                <w:color w:val="000000"/>
+                <w:sz w:val="22"/>
+                <w:szCs w:val="22"/>
+              </w:rPr>
+            </w:pPr>
+            <w:r>
+              <w:rPr>
+                <w:rFonts w:ascii="Calibri" w:eastAsia="Times New Roman" w:hAnsi="Calibri" w:cs="Calibri"/>
+                <w:color w:val="000000"/>
+                <w:sz w:val="22"/>
+                <w:szCs w:val="22"/>
+              </w:rPr>
+              <w:t>Mean revenue</w:t>
+            </w:r>
+          </w:p>
+        </w:tc>
+        <w:tc>
+          <w:tcPr>
+            <w:tcW w:w="995" w:type="dxa"/>
+            <w:tcBorders>
+              <w:bottom w:val="single" w:sz="4" w:space="0" w:color="auto"/>
+            </w:tcBorders>
+            <w:shd w:val="clear" w:color="auto" w:fill="auto"/>
+            <w:noWrap/>
+            <w:vAlign w:val="bottom"/>
+            <w:hideMark/>
+          </w:tcPr>
+          <w:p>
+            <w:pPr>
+              <w:rPr>
+                <w:rFonts w:ascii="Calibri" w:eastAsia="Times New Roman" w:hAnsi="Calibri" w:cs="Calibri"/>
+                <w:color w:val="000000"/>
+                <w:sz w:val="22"/>
+                <w:szCs w:val="22"/>
+              </w:rPr>
+            </w:pPr>
+            <w:r>
+              <w:rPr>
+                <w:rFonts w:ascii="Calibri" w:eastAsia="Times New Roman" w:hAnsi="Calibri" w:cs="Calibri"/>
+                <w:color w:val="000000"/>
+                <w:sz w:val="22"/>
+                <w:szCs w:val="22"/>
+              </w:rPr>
+              <w:t>Revenue CV</w:t>
+            </w:r>
+          </w:p>
+        </w:tc>
+        <w:tc>
+          <w:tcPr>
+            <w:tcW w:w="960" w:type="dxa"/>
+            <w:tcBorders>
+              <w:bottom w:val="single" w:sz="4" w:space="0" w:color="auto"/>
+            </w:tcBorders>
+            <w:shd w:val="clear" w:color="auto" w:fill="auto"/>
+            <w:noWrap/>
+            <w:vAlign w:val="bottom"/>
+            <w:hideMark/>
+          </w:tcPr>
+          <w:p>
+            <w:pPr>
+              <w:rPr>
+                <w:rFonts w:ascii="Calibri" w:eastAsia="Times New Roman" w:hAnsi="Calibri" w:cs="Calibri"/>
+                <w:color w:val="000000"/>
+                <w:sz w:val="22"/>
+                <w:szCs w:val="22"/>
+              </w:rPr>
+            </w:pPr>
+            <w:r>
+              <w:rPr>
+                <w:rFonts w:ascii="Calibri" w:eastAsia="Times New Roman" w:hAnsi="Calibri" w:cs="Calibri"/>
+                <w:color w:val="000000"/>
+                <w:sz w:val="22"/>
+                <w:szCs w:val="22"/>
+              </w:rPr>
+              <w:t>Gini index</w:t>
+            </w:r>
+          </w:p>
+        </w:tc>
+      </w:tr>
+      <w:tr>
+        <w:trPr>
+          <w:trHeight w:val="290"/>
+        </w:trPr>
+        <w:tc>
+          <w:tcPr>
+            <w:tcW w:w="2824" w:type="dxa"/>
+            <w:tcBorders>
+              <w:top w:val="single" w:sz="4" w:space="0" w:color="auto"/>
+              <w:left w:val="single" w:sz="4" w:space="0" w:color="auto"/>
+              <w:bottom w:val="single" w:sz="4" w:space="0" w:color="auto"/>
+              <w:right w:val="nil"/>
+            </w:tcBorders>
+            <w:shd w:val="clear" w:color="auto" w:fill="auto"/>
+            <w:noWrap/>
+            <w:vAlign w:val="bottom"/>
+            <w:hideMark/>
+          </w:tcPr>
+          <w:p>
+            <w:pPr>
+              <w:rPr>
+                <w:rFonts w:ascii="Calibri" w:eastAsia="Times New Roman" w:hAnsi="Calibri" w:cs="Calibri"/>
+                <w:color w:val="000000"/>
+                <w:sz w:val="22"/>
+                <w:szCs w:val="22"/>
+              </w:rPr>
+            </w:pPr>
+            <w:r>
+              <w:rPr>
+                <w:rFonts w:ascii="Calibri" w:eastAsia="Times New Roman" w:hAnsi="Calibri" w:cs="Calibri"/>
+                <w:color w:val="000000"/>
+                <w:sz w:val="22"/>
+                <w:szCs w:val="22"/>
+              </w:rPr>
+              <w:t>Access</w:t>
+            </w:r>
+          </w:p>
+        </w:tc>
+        <w:tc>
+          <w:tcPr>
+            <w:tcW w:w="960" w:type="dxa"/>
+            <w:tcBorders>
+              <w:top w:val="single" w:sz="4" w:space="0" w:color="auto"/>
+              <w:left w:val="nil"/>
+              <w:bottom w:val="single" w:sz="4" w:space="0" w:color="auto"/>
+              <w:right w:val="nil"/>
+            </w:tcBorders>
+            <w:shd w:val="clear" w:color="auto" w:fill="auto"/>
+            <w:noWrap/>
+            <w:vAlign w:val="bottom"/>
+            <w:hideMark/>
+          </w:tcPr>
+          <w:p>
+            <w:pPr>
+              <w:rPr>
+                <w:rFonts w:ascii="Calibri" w:eastAsia="Times New Roman" w:hAnsi="Calibri" w:cs="Calibri"/>
+                <w:color w:val="000000"/>
+                <w:sz w:val="22"/>
+                <w:szCs w:val="22"/>
+              </w:rPr>
+            </w:pPr>
+          </w:p>
+        </w:tc>
+        <w:tc>
+          <w:tcPr>
+            <w:tcW w:w="995" w:type="dxa"/>
+            <w:tcBorders>
+              <w:top w:val="single" w:sz="4" w:space="0" w:color="auto"/>
+              <w:left w:val="nil"/>
+              <w:bottom w:val="single" w:sz="4" w:space="0" w:color="auto"/>
+              <w:right w:val="nil"/>
+            </w:tcBorders>
+            <w:shd w:val="clear" w:color="auto" w:fill="auto"/>
+            <w:noWrap/>
+            <w:vAlign w:val="bottom"/>
+            <w:hideMark/>
+          </w:tcPr>
+          <w:p>
+            <w:pPr>
+              <w:rPr>
+                <w:rFonts w:ascii="Times New Roman" w:eastAsia="Times New Roman" w:hAnsi="Times New Roman" w:cs="Times New Roman"/>
+                <w:sz w:val="20"/>
+                <w:szCs w:val="20"/>
+              </w:rPr>
+            </w:pPr>
+          </w:p>
+        </w:tc>
+        <w:tc>
+          <w:tcPr>
+            <w:tcW w:w="960" w:type="dxa"/>
+            <w:tcBorders>
+              <w:top w:val="single" w:sz="4" w:space="0" w:color="auto"/>
+              <w:left w:val="nil"/>
+              <w:bottom w:val="single" w:sz="4" w:space="0" w:color="auto"/>
+              <w:right w:val="single" w:sz="4" w:space="0" w:color="auto"/>
+            </w:tcBorders>
+            <w:shd w:val="clear" w:color="auto" w:fill="auto"/>
+            <w:noWrap/>
+            <w:vAlign w:val="bottom"/>
+            <w:hideMark/>
+          </w:tcPr>
+          <w:p>
+            <w:pPr>
+              <w:rPr>
+                <w:rFonts w:ascii="Times New Roman" w:eastAsia="Times New Roman" w:hAnsi="Times New Roman" w:cs="Times New Roman"/>
+                <w:sz w:val="20"/>
+                <w:szCs w:val="20"/>
+              </w:rPr>
+            </w:pPr>
+          </w:p>
+        </w:tc>
+      </w:tr>
+      <w:tr>
+        <w:trPr>
+          <w:trHeight w:val="290"/>
+        </w:trPr>
+        <w:tc>
+          <w:tcPr>
+            <w:tcW w:w="2824" w:type="dxa"/>
+            <w:tcBorders>
+              <w:top w:val="single" w:sz="4" w:space="0" w:color="auto"/>
+            </w:tcBorders>
+            <w:shd w:val="clear" w:color="auto" w:fill="auto"/>
+            <w:noWrap/>
+            <w:vAlign w:val="bottom"/>
+            <w:hideMark/>
+          </w:tcPr>
+          <w:p>
+            <w:pPr>
+              <w:rPr>
+                <w:rFonts w:ascii="Calibri" w:eastAsia="Times New Roman" w:hAnsi="Calibri" w:cs="Calibri"/>
+                <w:color w:val="000000"/>
+                <w:sz w:val="22"/>
+                <w:szCs w:val="22"/>
+              </w:rPr>
+            </w:pPr>
+            <w:r>
+              <w:rPr>
+                <w:rFonts w:ascii="Calibri" w:eastAsia="Times New Roman" w:hAnsi="Calibri" w:cs="Calibri"/>
+                <w:color w:val="000000"/>
+                <w:sz w:val="22"/>
+                <w:szCs w:val="22"/>
+              </w:rPr>
+              <w:t xml:space="preserve">   Easy Access</w:t>
+            </w:r>
+          </w:p>
+        </w:tc>
+        <w:tc>
+          <w:tcPr>
+            <w:tcW w:w="960" w:type="dxa"/>
+            <w:tcBorders>
+              <w:top w:val="single" w:sz="4" w:space="0" w:color="auto"/>
+            </w:tcBorders>
+            <w:shd w:val="clear" w:color="auto" w:fill="auto"/>
+            <w:noWrap/>
+            <w:vAlign w:val="bottom"/>
+            <w:hideMark/>
+          </w:tcPr>
+          <w:p>
+            <w:pPr>
+              <w:jc w:val="right"/>
+              <w:rPr>
+                <w:rFonts w:ascii="Calibri" w:eastAsia="Times New Roman" w:hAnsi="Calibri" w:cs="Calibri"/>
+                <w:color w:val="000000"/>
+                <w:sz w:val="22"/>
+                <w:szCs w:val="22"/>
+              </w:rPr>
+            </w:pPr>
+            <w:r>
+              <w:rPr>
+                <w:rFonts w:ascii="Calibri" w:eastAsia="Times New Roman" w:hAnsi="Calibri" w:cs="Calibri"/>
+                <w:color w:val="000000"/>
+                <w:sz w:val="22"/>
+                <w:szCs w:val="22"/>
+              </w:rPr>
+              <w:t>1.56</w:t>
+            </w:r>
+          </w:p>
+        </w:tc>
+        <w:tc>
+          <w:tcPr>
+            <w:tcW w:w="995" w:type="dxa"/>
+            <w:tcBorders>
+              <w:top w:val="single" w:sz="4" w:space="0" w:color="auto"/>
+            </w:tcBorders>
+            <w:shd w:val="clear" w:color="auto" w:fill="auto"/>
+            <w:noWrap/>
+            <w:vAlign w:val="bottom"/>
+            <w:hideMark/>
+          </w:tcPr>
+          <w:p>
+            <w:pPr>
+              <w:jc w:val="right"/>
+              <w:rPr>
+                <w:rFonts w:ascii="Calibri" w:eastAsia="Times New Roman" w:hAnsi="Calibri" w:cs="Calibri"/>
+                <w:color w:val="000000"/>
+                <w:sz w:val="22"/>
+                <w:szCs w:val="22"/>
+              </w:rPr>
+            </w:pPr>
+            <w:r>
+              <w:rPr>
+                <w:rFonts w:ascii="Calibri" w:eastAsia="Times New Roman" w:hAnsi="Calibri" w:cs="Calibri"/>
+                <w:color w:val="000000"/>
+                <w:sz w:val="22"/>
+                <w:szCs w:val="22"/>
+              </w:rPr>
+              <w:t>0.38</w:t>
+            </w:r>
+          </w:p>
+        </w:tc>
+        <w:tc>
+          <w:tcPr>
+            <w:tcW w:w="960" w:type="dxa"/>
+            <w:tcBorders>
+              <w:top w:val="single" w:sz="4" w:space="0" w:color="auto"/>
+            </w:tcBorders>
+            <w:shd w:val="clear" w:color="auto" w:fill="auto"/>
+            <w:noWrap/>
+            <w:vAlign w:val="bottom"/>
+            <w:hideMark/>
+          </w:tcPr>
+          <w:p>
+            <w:pPr>
+              <w:jc w:val="right"/>
+              <w:rPr>
+                <w:rFonts w:ascii="Calibri" w:eastAsia="Times New Roman" w:hAnsi="Calibri" w:cs="Calibri"/>
+                <w:color w:val="000000"/>
+                <w:sz w:val="22"/>
+                <w:szCs w:val="22"/>
+              </w:rPr>
+            </w:pPr>
+            <w:r>
+              <w:rPr>
+                <w:rFonts w:ascii="Calibri" w:eastAsia="Times New Roman" w:hAnsi="Calibri" w:cs="Calibri"/>
+                <w:color w:val="000000"/>
+                <w:sz w:val="22"/>
+                <w:szCs w:val="22"/>
+              </w:rPr>
+              <w:t>0.15</w:t>
+            </w:r>
+          </w:p>
+        </w:tc>
+      </w:tr>
+      <w:tr>
+        <w:trPr>
+          <w:trHeight w:val="290"/>
+        </w:trPr>
+        <w:tc>
+          <w:tcPr>
+            <w:tcW w:w="2824" w:type="dxa"/>
+            <w:shd w:val="clear" w:color="auto" w:fill="auto"/>
+            <w:noWrap/>
+            <w:vAlign w:val="bottom"/>
+            <w:hideMark/>
+          </w:tcPr>
+          <w:p>
+            <w:pPr>
+              <w:rPr>
+                <w:rFonts w:ascii="Calibri" w:eastAsia="Times New Roman" w:hAnsi="Calibri" w:cs="Calibri"/>
+                <w:color w:val="000000"/>
+                <w:sz w:val="22"/>
+                <w:szCs w:val="22"/>
+              </w:rPr>
+            </w:pPr>
+            <w:r>
+              <w:rPr>
+                <w:rFonts w:ascii="Calibri" w:eastAsia="Times New Roman" w:hAnsi="Calibri" w:cs="Calibri"/>
+                <w:color w:val="000000"/>
+                <w:sz w:val="22"/>
+                <w:szCs w:val="22"/>
+              </w:rPr>
+              <w:t xml:space="preserve">   Even Access</w:t>
+            </w:r>
           </w:p>
         </w:tc>
         <w:tc>
@@ -3296,19 +3679,22 @@
           </w:tcPr>
           <w:p>
             <w:pPr>
-              <w:rPr>
-                <w:rFonts w:ascii="Times New Roman" w:eastAsia="Times New Roman" w:hAnsi="Times New Roman" w:cs="Times New Roman"/>
-                <w:b/>
-                <w:color w:val="000000"/>
-              </w:rPr>
-            </w:pPr>
-            <w:r>
-              <w:rPr>
-                <w:rFonts w:ascii="Times New Roman" w:eastAsia="Times New Roman" w:hAnsi="Times New Roman" w:cs="Times New Roman"/>
-                <w:b/>
-                <w:color w:val="000000"/>
-              </w:rPr>
-              <w:t>Mean revenue</w:t>
+              <w:jc w:val="right"/>
+              <w:rPr>
+                <w:rFonts w:ascii="Calibri" w:eastAsia="Times New Roman" w:hAnsi="Calibri" w:cs="Calibri"/>
+                <w:color w:val="000000"/>
+                <w:sz w:val="22"/>
+                <w:szCs w:val="22"/>
+              </w:rPr>
+            </w:pPr>
+            <w:r>
+              <w:rPr>
+                <w:rFonts w:ascii="Calibri" w:eastAsia="Times New Roman" w:hAnsi="Calibri" w:cs="Calibri"/>
+                <w:color w:val="000000"/>
+                <w:sz w:val="22"/>
+                <w:szCs w:val="22"/>
+              </w:rPr>
+              <w:t>1.59</w:t>
             </w:r>
           </w:p>
         </w:tc>
@@ -3322,19 +3708,22 @@
           </w:tcPr>
           <w:p>
             <w:pPr>
-              <w:rPr>
-                <w:rFonts w:ascii="Times New Roman" w:eastAsia="Times New Roman" w:hAnsi="Times New Roman" w:cs="Times New Roman"/>
-                <w:b/>
-                <w:color w:val="000000"/>
-              </w:rPr>
-            </w:pPr>
-            <w:r>
-              <w:rPr>
-                <w:rFonts w:ascii="Times New Roman" w:eastAsia="Times New Roman" w:hAnsi="Times New Roman" w:cs="Times New Roman"/>
-                <w:b/>
-                <w:color w:val="000000"/>
-              </w:rPr>
-              <w:t>Revenue CV</w:t>
+              <w:jc w:val="right"/>
+              <w:rPr>
+                <w:rFonts w:ascii="Calibri" w:eastAsia="Times New Roman" w:hAnsi="Calibri" w:cs="Calibri"/>
+                <w:color w:val="000000"/>
+                <w:sz w:val="22"/>
+                <w:szCs w:val="22"/>
+              </w:rPr>
+            </w:pPr>
+            <w:r>
+              <w:rPr>
+                <w:rFonts w:ascii="Calibri" w:eastAsia="Times New Roman" w:hAnsi="Calibri" w:cs="Calibri"/>
+                <w:color w:val="000000"/>
+                <w:sz w:val="22"/>
+                <w:szCs w:val="22"/>
+              </w:rPr>
+              <w:t>0.37</w:t>
             </w:r>
           </w:p>
         </w:tc>
@@ -3348,19 +3737,22 @@
           </w:tcPr>
           <w:p>
             <w:pPr>
-              <w:rPr>
-                <w:rFonts w:ascii="Times New Roman" w:eastAsia="Times New Roman" w:hAnsi="Times New Roman" w:cs="Times New Roman"/>
-                <w:b/>
-                <w:color w:val="000000"/>
-              </w:rPr>
-            </w:pPr>
-            <w:r>
-              <w:rPr>
-                <w:rFonts w:ascii="Times New Roman" w:eastAsia="Times New Roman" w:hAnsi="Times New Roman" w:cs="Times New Roman"/>
-                <w:b/>
-                <w:color w:val="000000"/>
-              </w:rPr>
-              <w:t>Gini index</w:t>
+              <w:jc w:val="right"/>
+              <w:rPr>
+                <w:rFonts w:ascii="Calibri" w:eastAsia="Times New Roman" w:hAnsi="Calibri" w:cs="Calibri"/>
+                <w:color w:val="000000"/>
+                <w:sz w:val="22"/>
+                <w:szCs w:val="22"/>
+              </w:rPr>
+            </w:pPr>
+            <w:r>
+              <w:rPr>
+                <w:rFonts w:ascii="Calibri" w:eastAsia="Times New Roman" w:hAnsi="Calibri" w:cs="Calibri"/>
+                <w:color w:val="000000"/>
+                <w:sz w:val="22"/>
+                <w:szCs w:val="22"/>
+              </w:rPr>
+              <w:t>0.27</w:t>
             </w:r>
           </w:p>
         </w:tc>
@@ -3371,7 +3763,10 @@
         </w:trPr>
         <w:tc>
           <w:tcPr>
-            <w:tcW w:w="1738" w:type="dxa"/>
+            <w:tcW w:w="2824" w:type="dxa"/>
+            <w:tcBorders>
+              <w:bottom w:val="single" w:sz="4" w:space="0" w:color="auto"/>
+            </w:tcBorders>
             <w:shd w:val="clear" w:color="auto" w:fill="auto"/>
             <w:noWrap/>
             <w:vAlign w:val="bottom"/>
@@ -3380,16 +3775,370 @@
           <w:p>
             <w:pPr>
               <w:rPr>
+                <w:rFonts w:ascii="Calibri" w:eastAsia="Times New Roman" w:hAnsi="Calibri" w:cs="Calibri"/>
+                <w:color w:val="000000"/>
+                <w:sz w:val="22"/>
+                <w:szCs w:val="22"/>
+              </w:rPr>
+            </w:pPr>
+            <w:r>
+              <w:rPr>
+                <w:rFonts w:ascii="Calibri" w:eastAsia="Times New Roman" w:hAnsi="Calibri" w:cs="Calibri"/>
+                <w:color w:val="000000"/>
+                <w:sz w:val="22"/>
+                <w:szCs w:val="22"/>
+              </w:rPr>
+              <w:t xml:space="preserve">   Hard Access</w:t>
+            </w:r>
+          </w:p>
+        </w:tc>
+        <w:tc>
+          <w:tcPr>
+            <w:tcW w:w="960" w:type="dxa"/>
+            <w:tcBorders>
+              <w:bottom w:val="single" w:sz="4" w:space="0" w:color="auto"/>
+            </w:tcBorders>
+            <w:shd w:val="clear" w:color="auto" w:fill="auto"/>
+            <w:noWrap/>
+            <w:vAlign w:val="bottom"/>
+            <w:hideMark/>
+          </w:tcPr>
+          <w:p>
+            <w:pPr>
+              <w:jc w:val="right"/>
+              <w:rPr>
+                <w:rFonts w:ascii="Calibri" w:eastAsia="Times New Roman" w:hAnsi="Calibri" w:cs="Calibri"/>
+                <w:color w:val="000000"/>
+                <w:sz w:val="22"/>
+                <w:szCs w:val="22"/>
+              </w:rPr>
+            </w:pPr>
+            <w:r>
+              <w:rPr>
+                <w:rFonts w:ascii="Calibri" w:eastAsia="Times New Roman" w:hAnsi="Calibri" w:cs="Calibri"/>
+                <w:color w:val="000000"/>
+                <w:sz w:val="22"/>
+                <w:szCs w:val="22"/>
+              </w:rPr>
+              <w:t>1.66</w:t>
+            </w:r>
+          </w:p>
+        </w:tc>
+        <w:tc>
+          <w:tcPr>
+            <w:tcW w:w="995" w:type="dxa"/>
+            <w:tcBorders>
+              <w:bottom w:val="single" w:sz="4" w:space="0" w:color="auto"/>
+            </w:tcBorders>
+            <w:shd w:val="clear" w:color="auto" w:fill="auto"/>
+            <w:noWrap/>
+            <w:vAlign w:val="bottom"/>
+            <w:hideMark/>
+          </w:tcPr>
+          <w:p>
+            <w:pPr>
+              <w:jc w:val="right"/>
+              <w:rPr>
+                <w:rFonts w:ascii="Calibri" w:eastAsia="Times New Roman" w:hAnsi="Calibri" w:cs="Calibri"/>
+                <w:color w:val="000000"/>
+                <w:sz w:val="22"/>
+                <w:szCs w:val="22"/>
+              </w:rPr>
+            </w:pPr>
+            <w:r>
+              <w:rPr>
+                <w:rFonts w:ascii="Calibri" w:eastAsia="Times New Roman" w:hAnsi="Calibri" w:cs="Calibri"/>
+                <w:color w:val="000000"/>
+                <w:sz w:val="22"/>
+                <w:szCs w:val="22"/>
+              </w:rPr>
+              <w:t>0.38</w:t>
+            </w:r>
+          </w:p>
+        </w:tc>
+        <w:tc>
+          <w:tcPr>
+            <w:tcW w:w="960" w:type="dxa"/>
+            <w:tcBorders>
+              <w:bottom w:val="single" w:sz="4" w:space="0" w:color="auto"/>
+            </w:tcBorders>
+            <w:shd w:val="clear" w:color="auto" w:fill="auto"/>
+            <w:noWrap/>
+            <w:vAlign w:val="bottom"/>
+            <w:hideMark/>
+          </w:tcPr>
+          <w:p>
+            <w:pPr>
+              <w:jc w:val="right"/>
+              <w:rPr>
+                <w:rFonts w:ascii="Calibri" w:eastAsia="Times New Roman" w:hAnsi="Calibri" w:cs="Calibri"/>
+                <w:color w:val="000000"/>
+                <w:sz w:val="22"/>
+                <w:szCs w:val="22"/>
+              </w:rPr>
+            </w:pPr>
+            <w:r>
+              <w:rPr>
+                <w:rFonts w:ascii="Calibri" w:eastAsia="Times New Roman" w:hAnsi="Calibri" w:cs="Calibri"/>
+                <w:color w:val="000000"/>
+                <w:sz w:val="22"/>
+                <w:szCs w:val="22"/>
+              </w:rPr>
+              <w:t>0.39</w:t>
+            </w:r>
+          </w:p>
+        </w:tc>
+      </w:tr>
+      <w:tr>
+        <w:trPr>
+          <w:trHeight w:val="290"/>
+        </w:trPr>
+        <w:tc>
+          <w:tcPr>
+            <w:tcW w:w="3784" w:type="dxa"/>
+            <w:gridSpan w:val="2"/>
+            <w:tcBorders>
+              <w:top w:val="single" w:sz="4" w:space="0" w:color="auto"/>
+              <w:left w:val="single" w:sz="4" w:space="0" w:color="auto"/>
+              <w:bottom w:val="single" w:sz="4" w:space="0" w:color="auto"/>
+              <w:right w:val="nil"/>
+            </w:tcBorders>
+            <w:shd w:val="clear" w:color="auto" w:fill="auto"/>
+            <w:noWrap/>
+            <w:vAlign w:val="bottom"/>
+            <w:hideMark/>
+          </w:tcPr>
+          <w:p>
+            <w:pPr>
+              <w:rPr>
+                <w:rFonts w:ascii="Calibri" w:eastAsia="Times New Roman" w:hAnsi="Calibri" w:cs="Calibri"/>
+                <w:color w:val="000000"/>
+                <w:sz w:val="22"/>
+                <w:szCs w:val="22"/>
+              </w:rPr>
+            </w:pPr>
+            <w:r>
+              <w:rPr>
+                <w:rFonts w:ascii="Calibri" w:eastAsia="Times New Roman" w:hAnsi="Calibri" w:cs="Calibri"/>
+                <w:color w:val="000000"/>
+                <w:sz w:val="22"/>
+                <w:szCs w:val="22"/>
+              </w:rPr>
+              <w:t>Synchrony</w:t>
+            </w:r>
+          </w:p>
+        </w:tc>
+        <w:tc>
+          <w:tcPr>
+            <w:tcW w:w="995" w:type="dxa"/>
+            <w:tcBorders>
+              <w:top w:val="single" w:sz="4" w:space="0" w:color="auto"/>
+              <w:left w:val="nil"/>
+              <w:bottom w:val="single" w:sz="4" w:space="0" w:color="auto"/>
+              <w:right w:val="nil"/>
+            </w:tcBorders>
+            <w:shd w:val="clear" w:color="auto" w:fill="auto"/>
+            <w:noWrap/>
+            <w:vAlign w:val="bottom"/>
+            <w:hideMark/>
+          </w:tcPr>
+          <w:p>
+            <w:pPr>
+              <w:rPr>
+                <w:rFonts w:ascii="Calibri" w:eastAsia="Times New Roman" w:hAnsi="Calibri" w:cs="Calibri"/>
+                <w:color w:val="000000"/>
+                <w:sz w:val="22"/>
+                <w:szCs w:val="22"/>
+              </w:rPr>
+            </w:pPr>
+          </w:p>
+        </w:tc>
+        <w:tc>
+          <w:tcPr>
+            <w:tcW w:w="960" w:type="dxa"/>
+            <w:tcBorders>
+              <w:top w:val="single" w:sz="4" w:space="0" w:color="auto"/>
+              <w:left w:val="nil"/>
+              <w:bottom w:val="single" w:sz="4" w:space="0" w:color="auto"/>
+              <w:right w:val="single" w:sz="4" w:space="0" w:color="auto"/>
+            </w:tcBorders>
+            <w:shd w:val="clear" w:color="auto" w:fill="auto"/>
+            <w:noWrap/>
+            <w:vAlign w:val="bottom"/>
+            <w:hideMark/>
+          </w:tcPr>
+          <w:p>
+            <w:pPr>
+              <w:rPr>
                 <w:rFonts w:ascii="Times New Roman" w:eastAsia="Times New Roman" w:hAnsi="Times New Roman" w:cs="Times New Roman"/>
-                <w:color w:val="000000"/>
-              </w:rPr>
-            </w:pPr>
-            <w:r>
-              <w:rPr>
-                <w:rFonts w:ascii="Times New Roman" w:eastAsia="Times New Roman" w:hAnsi="Times New Roman" w:cs="Times New Roman"/>
-                <w:color w:val="000000"/>
-              </w:rPr>
-              <w:t>Access</w:t>
+                <w:sz w:val="20"/>
+                <w:szCs w:val="20"/>
+              </w:rPr>
+            </w:pPr>
+          </w:p>
+        </w:tc>
+      </w:tr>
+      <w:tr>
+        <w:trPr>
+          <w:trHeight w:val="290"/>
+        </w:trPr>
+        <w:tc>
+          <w:tcPr>
+            <w:tcW w:w="2824" w:type="dxa"/>
+            <w:tcBorders>
+              <w:top w:val="single" w:sz="4" w:space="0" w:color="auto"/>
+            </w:tcBorders>
+            <w:shd w:val="clear" w:color="auto" w:fill="auto"/>
+            <w:noWrap/>
+            <w:vAlign w:val="bottom"/>
+            <w:hideMark/>
+          </w:tcPr>
+          <w:p>
+            <w:pPr>
+              <w:rPr>
+                <w:rFonts w:ascii="Calibri" w:eastAsia="Times New Roman" w:hAnsi="Calibri" w:cs="Calibri"/>
+                <w:color w:val="000000"/>
+                <w:sz w:val="22"/>
+                <w:szCs w:val="22"/>
+              </w:rPr>
+            </w:pPr>
+            <w:r>
+              <w:rPr>
+                <w:rFonts w:ascii="Calibri" w:eastAsia="Times New Roman" w:hAnsi="Calibri" w:cs="Calibri"/>
+                <w:color w:val="000000"/>
+                <w:sz w:val="22"/>
+                <w:szCs w:val="22"/>
+              </w:rPr>
+              <w:t xml:space="preserve">   Asynchronous</w:t>
+            </w:r>
+          </w:p>
+        </w:tc>
+        <w:tc>
+          <w:tcPr>
+            <w:tcW w:w="960" w:type="dxa"/>
+            <w:tcBorders>
+              <w:top w:val="single" w:sz="4" w:space="0" w:color="auto"/>
+            </w:tcBorders>
+            <w:shd w:val="clear" w:color="auto" w:fill="auto"/>
+            <w:noWrap/>
+            <w:vAlign w:val="bottom"/>
+            <w:hideMark/>
+          </w:tcPr>
+          <w:p>
+            <w:pPr>
+              <w:jc w:val="right"/>
+              <w:rPr>
+                <w:rFonts w:ascii="Calibri" w:eastAsia="Times New Roman" w:hAnsi="Calibri" w:cs="Calibri"/>
+                <w:color w:val="000000"/>
+                <w:sz w:val="22"/>
+                <w:szCs w:val="22"/>
+              </w:rPr>
+            </w:pPr>
+            <w:r>
+              <w:rPr>
+                <w:rFonts w:ascii="Calibri" w:eastAsia="Times New Roman" w:hAnsi="Calibri" w:cs="Calibri"/>
+                <w:color w:val="000000"/>
+                <w:sz w:val="22"/>
+                <w:szCs w:val="22"/>
+              </w:rPr>
+              <w:t>1.59</w:t>
+            </w:r>
+          </w:p>
+        </w:tc>
+        <w:tc>
+          <w:tcPr>
+            <w:tcW w:w="995" w:type="dxa"/>
+            <w:tcBorders>
+              <w:top w:val="single" w:sz="4" w:space="0" w:color="auto"/>
+            </w:tcBorders>
+            <w:shd w:val="clear" w:color="auto" w:fill="auto"/>
+            <w:noWrap/>
+            <w:vAlign w:val="bottom"/>
+            <w:hideMark/>
+          </w:tcPr>
+          <w:p>
+            <w:pPr>
+              <w:jc w:val="right"/>
+              <w:rPr>
+                <w:rFonts w:ascii="Calibri" w:eastAsia="Times New Roman" w:hAnsi="Calibri" w:cs="Calibri"/>
+                <w:color w:val="000000"/>
+                <w:sz w:val="22"/>
+                <w:szCs w:val="22"/>
+              </w:rPr>
+            </w:pPr>
+            <w:r>
+              <w:rPr>
+                <w:rFonts w:ascii="Calibri" w:eastAsia="Times New Roman" w:hAnsi="Calibri" w:cs="Calibri"/>
+                <w:color w:val="000000"/>
+                <w:sz w:val="22"/>
+                <w:szCs w:val="22"/>
+              </w:rPr>
+              <w:t>0.33</w:t>
+            </w:r>
+          </w:p>
+        </w:tc>
+        <w:tc>
+          <w:tcPr>
+            <w:tcW w:w="960" w:type="dxa"/>
+            <w:tcBorders>
+              <w:top w:val="single" w:sz="4" w:space="0" w:color="auto"/>
+            </w:tcBorders>
+            <w:shd w:val="clear" w:color="auto" w:fill="auto"/>
+            <w:noWrap/>
+            <w:vAlign w:val="bottom"/>
+            <w:hideMark/>
+          </w:tcPr>
+          <w:p>
+            <w:pPr>
+              <w:jc w:val="right"/>
+              <w:rPr>
+                <w:rFonts w:ascii="Calibri" w:eastAsia="Times New Roman" w:hAnsi="Calibri" w:cs="Calibri"/>
+                <w:color w:val="000000"/>
+                <w:sz w:val="22"/>
+                <w:szCs w:val="22"/>
+              </w:rPr>
+            </w:pPr>
+            <w:r>
+              <w:rPr>
+                <w:rFonts w:ascii="Calibri" w:eastAsia="Times New Roman" w:hAnsi="Calibri" w:cs="Calibri"/>
+                <w:color w:val="000000"/>
+                <w:sz w:val="22"/>
+                <w:szCs w:val="22"/>
+              </w:rPr>
+              <w:t>0.27</w:t>
+            </w:r>
+          </w:p>
+        </w:tc>
+      </w:tr>
+      <w:tr>
+        <w:trPr>
+          <w:trHeight w:val="290"/>
+        </w:trPr>
+        <w:tc>
+          <w:tcPr>
+            <w:tcW w:w="2824" w:type="dxa"/>
+            <w:shd w:val="clear" w:color="auto" w:fill="auto"/>
+            <w:noWrap/>
+            <w:vAlign w:val="bottom"/>
+            <w:hideMark/>
+          </w:tcPr>
+          <w:p>
+            <w:pPr>
+              <w:rPr>
+                <w:rFonts w:ascii="Calibri" w:eastAsia="Times New Roman" w:hAnsi="Calibri" w:cs="Calibri"/>
+                <w:color w:val="000000"/>
+                <w:sz w:val="22"/>
+                <w:szCs w:val="22"/>
+              </w:rPr>
+            </w:pPr>
+            <w:r>
+              <w:rPr>
+                <w:rFonts w:ascii="Calibri" w:eastAsia="Times New Roman" w:hAnsi="Calibri" w:cs="Calibri"/>
+                <w:color w:val="000000"/>
+                <w:sz w:val="22"/>
+                <w:szCs w:val="22"/>
+              </w:rPr>
+              <w:t xml:space="preserve">   Independent</w:t>
             </w:r>
           </w:p>
         </w:tc>
@@ -3403,11 +4152,23 @@
           </w:tcPr>
           <w:p>
             <w:pPr>
-              <w:rPr>
-                <w:rFonts w:ascii="Times New Roman" w:eastAsia="Times New Roman" w:hAnsi="Times New Roman" w:cs="Times New Roman"/>
-                <w:color w:val="000000"/>
-              </w:rPr>
-            </w:pPr>
+              <w:jc w:val="right"/>
+              <w:rPr>
+                <w:rFonts w:ascii="Calibri" w:eastAsia="Times New Roman" w:hAnsi="Calibri" w:cs="Calibri"/>
+                <w:color w:val="000000"/>
+                <w:sz w:val="22"/>
+                <w:szCs w:val="22"/>
+              </w:rPr>
+            </w:pPr>
+            <w:r>
+              <w:rPr>
+                <w:rFonts w:ascii="Calibri" w:eastAsia="Times New Roman" w:hAnsi="Calibri" w:cs="Calibri"/>
+                <w:color w:val="000000"/>
+                <w:sz w:val="22"/>
+                <w:szCs w:val="22"/>
+              </w:rPr>
+              <w:t>1.59</w:t>
+            </w:r>
           </w:p>
         </w:tc>
         <w:tc>
@@ -3420,10 +4181,23 @@
           </w:tcPr>
           <w:p>
             <w:pPr>
-              <w:rPr>
-                <w:rFonts w:ascii="Times New Roman" w:eastAsia="Times New Roman" w:hAnsi="Times New Roman" w:cs="Times New Roman"/>
-              </w:rPr>
-            </w:pPr>
+              <w:jc w:val="right"/>
+              <w:rPr>
+                <w:rFonts w:ascii="Calibri" w:eastAsia="Times New Roman" w:hAnsi="Calibri" w:cs="Calibri"/>
+                <w:color w:val="000000"/>
+                <w:sz w:val="22"/>
+                <w:szCs w:val="22"/>
+              </w:rPr>
+            </w:pPr>
+            <w:r>
+              <w:rPr>
+                <w:rFonts w:ascii="Calibri" w:eastAsia="Times New Roman" w:hAnsi="Calibri" w:cs="Calibri"/>
+                <w:color w:val="000000"/>
+                <w:sz w:val="22"/>
+                <w:szCs w:val="22"/>
+              </w:rPr>
+              <w:t>0.37</w:t>
+            </w:r>
           </w:p>
         </w:tc>
         <w:tc>
@@ -3436,10 +4210,23 @@
           </w:tcPr>
           <w:p>
             <w:pPr>
-              <w:rPr>
-                <w:rFonts w:ascii="Times New Roman" w:eastAsia="Times New Roman" w:hAnsi="Times New Roman" w:cs="Times New Roman"/>
-              </w:rPr>
-            </w:pPr>
+              <w:jc w:val="right"/>
+              <w:rPr>
+                <w:rFonts w:ascii="Calibri" w:eastAsia="Times New Roman" w:hAnsi="Calibri" w:cs="Calibri"/>
+                <w:color w:val="000000"/>
+                <w:sz w:val="22"/>
+                <w:szCs w:val="22"/>
+              </w:rPr>
+            </w:pPr>
+            <w:r>
+              <w:rPr>
+                <w:rFonts w:ascii="Calibri" w:eastAsia="Times New Roman" w:hAnsi="Calibri" w:cs="Calibri"/>
+                <w:color w:val="000000"/>
+                <w:sz w:val="22"/>
+                <w:szCs w:val="22"/>
+              </w:rPr>
+              <w:t>0.27</w:t>
+            </w:r>
           </w:p>
         </w:tc>
       </w:tr>
@@ -3449,7 +4236,10 @@
         </w:trPr>
         <w:tc>
           <w:tcPr>
-            <w:tcW w:w="1738" w:type="dxa"/>
+            <w:tcW w:w="2824" w:type="dxa"/>
+            <w:tcBorders>
+              <w:bottom w:val="single" w:sz="4" w:space="0" w:color="auto"/>
+            </w:tcBorders>
             <w:shd w:val="clear" w:color="auto" w:fill="auto"/>
             <w:noWrap/>
             <w:vAlign w:val="bottom"/>
@@ -3458,16 +4248,370 @@
           <w:p>
             <w:pPr>
               <w:rPr>
+                <w:rFonts w:ascii="Calibri" w:eastAsia="Times New Roman" w:hAnsi="Calibri" w:cs="Calibri"/>
+                <w:color w:val="000000"/>
+                <w:sz w:val="22"/>
+                <w:szCs w:val="22"/>
+              </w:rPr>
+            </w:pPr>
+            <w:r>
+              <w:rPr>
+                <w:rFonts w:ascii="Calibri" w:eastAsia="Times New Roman" w:hAnsi="Calibri" w:cs="Calibri"/>
+                <w:color w:val="000000"/>
+                <w:sz w:val="22"/>
+                <w:szCs w:val="22"/>
+              </w:rPr>
+              <w:t xml:space="preserve">   Synchronous</w:t>
+            </w:r>
+          </w:p>
+        </w:tc>
+        <w:tc>
+          <w:tcPr>
+            <w:tcW w:w="960" w:type="dxa"/>
+            <w:tcBorders>
+              <w:bottom w:val="single" w:sz="4" w:space="0" w:color="auto"/>
+            </w:tcBorders>
+            <w:shd w:val="clear" w:color="auto" w:fill="auto"/>
+            <w:noWrap/>
+            <w:vAlign w:val="bottom"/>
+            <w:hideMark/>
+          </w:tcPr>
+          <w:p>
+            <w:pPr>
+              <w:jc w:val="right"/>
+              <w:rPr>
+                <w:rFonts w:ascii="Calibri" w:eastAsia="Times New Roman" w:hAnsi="Calibri" w:cs="Calibri"/>
+                <w:color w:val="000000"/>
+                <w:sz w:val="22"/>
+                <w:szCs w:val="22"/>
+              </w:rPr>
+            </w:pPr>
+            <w:r>
+              <w:rPr>
+                <w:rFonts w:ascii="Calibri" w:eastAsia="Times New Roman" w:hAnsi="Calibri" w:cs="Calibri"/>
+                <w:color w:val="000000"/>
+                <w:sz w:val="22"/>
+                <w:szCs w:val="22"/>
+              </w:rPr>
+              <w:t>1.59</w:t>
+            </w:r>
+          </w:p>
+        </w:tc>
+        <w:tc>
+          <w:tcPr>
+            <w:tcW w:w="995" w:type="dxa"/>
+            <w:tcBorders>
+              <w:bottom w:val="single" w:sz="4" w:space="0" w:color="auto"/>
+            </w:tcBorders>
+            <w:shd w:val="clear" w:color="auto" w:fill="auto"/>
+            <w:noWrap/>
+            <w:vAlign w:val="bottom"/>
+            <w:hideMark/>
+          </w:tcPr>
+          <w:p>
+            <w:pPr>
+              <w:jc w:val="right"/>
+              <w:rPr>
+                <w:rFonts w:ascii="Calibri" w:eastAsia="Times New Roman" w:hAnsi="Calibri" w:cs="Calibri"/>
+                <w:color w:val="000000"/>
+                <w:sz w:val="22"/>
+                <w:szCs w:val="22"/>
+              </w:rPr>
+            </w:pPr>
+            <w:r>
+              <w:rPr>
+                <w:rFonts w:ascii="Calibri" w:eastAsia="Times New Roman" w:hAnsi="Calibri" w:cs="Calibri"/>
+                <w:color w:val="000000"/>
+                <w:sz w:val="22"/>
+                <w:szCs w:val="22"/>
+              </w:rPr>
+              <w:t>0.42</w:t>
+            </w:r>
+          </w:p>
+        </w:tc>
+        <w:tc>
+          <w:tcPr>
+            <w:tcW w:w="960" w:type="dxa"/>
+            <w:tcBorders>
+              <w:bottom w:val="single" w:sz="4" w:space="0" w:color="auto"/>
+            </w:tcBorders>
+            <w:shd w:val="clear" w:color="auto" w:fill="auto"/>
+            <w:noWrap/>
+            <w:vAlign w:val="bottom"/>
+            <w:hideMark/>
+          </w:tcPr>
+          <w:p>
+            <w:pPr>
+              <w:jc w:val="right"/>
+              <w:rPr>
+                <w:rFonts w:ascii="Calibri" w:eastAsia="Times New Roman" w:hAnsi="Calibri" w:cs="Calibri"/>
+                <w:color w:val="000000"/>
+                <w:sz w:val="22"/>
+                <w:szCs w:val="22"/>
+              </w:rPr>
+            </w:pPr>
+            <w:r>
+              <w:rPr>
+                <w:rFonts w:ascii="Calibri" w:eastAsia="Times New Roman" w:hAnsi="Calibri" w:cs="Calibri"/>
+                <w:color w:val="000000"/>
+                <w:sz w:val="22"/>
+                <w:szCs w:val="22"/>
+              </w:rPr>
+              <w:t>0.27</w:t>
+            </w:r>
+          </w:p>
+        </w:tc>
+      </w:tr>
+      <w:tr>
+        <w:trPr>
+          <w:trHeight w:val="290"/>
+        </w:trPr>
+        <w:tc>
+          <w:tcPr>
+            <w:tcW w:w="3784" w:type="dxa"/>
+            <w:gridSpan w:val="2"/>
+            <w:tcBorders>
+              <w:top w:val="single" w:sz="4" w:space="0" w:color="auto"/>
+              <w:left w:val="single" w:sz="4" w:space="0" w:color="auto"/>
+              <w:bottom w:val="single" w:sz="4" w:space="0" w:color="auto"/>
+              <w:right w:val="nil"/>
+            </w:tcBorders>
+            <w:shd w:val="clear" w:color="auto" w:fill="auto"/>
+            <w:noWrap/>
+            <w:vAlign w:val="bottom"/>
+            <w:hideMark/>
+          </w:tcPr>
+          <w:p>
+            <w:pPr>
+              <w:rPr>
+                <w:rFonts w:ascii="Calibri" w:eastAsia="Times New Roman" w:hAnsi="Calibri" w:cs="Calibri"/>
+                <w:color w:val="000000"/>
+                <w:sz w:val="22"/>
+                <w:szCs w:val="22"/>
+              </w:rPr>
+            </w:pPr>
+            <w:r>
+              <w:rPr>
+                <w:rFonts w:ascii="Calibri" w:eastAsia="Times New Roman" w:hAnsi="Calibri" w:cs="Calibri"/>
+                <w:color w:val="000000"/>
+                <w:sz w:val="22"/>
+                <w:szCs w:val="22"/>
+              </w:rPr>
+              <w:t>Synchrony &amp; Access</w:t>
+            </w:r>
+          </w:p>
+        </w:tc>
+        <w:tc>
+          <w:tcPr>
+            <w:tcW w:w="995" w:type="dxa"/>
+            <w:tcBorders>
+              <w:top w:val="single" w:sz="4" w:space="0" w:color="auto"/>
+              <w:left w:val="nil"/>
+              <w:bottom w:val="single" w:sz="4" w:space="0" w:color="auto"/>
+              <w:right w:val="nil"/>
+            </w:tcBorders>
+            <w:shd w:val="clear" w:color="auto" w:fill="auto"/>
+            <w:noWrap/>
+            <w:vAlign w:val="bottom"/>
+            <w:hideMark/>
+          </w:tcPr>
+          <w:p>
+            <w:pPr>
+              <w:rPr>
+                <w:rFonts w:ascii="Calibri" w:eastAsia="Times New Roman" w:hAnsi="Calibri" w:cs="Calibri"/>
+                <w:color w:val="000000"/>
+                <w:sz w:val="22"/>
+                <w:szCs w:val="22"/>
+              </w:rPr>
+            </w:pPr>
+          </w:p>
+        </w:tc>
+        <w:tc>
+          <w:tcPr>
+            <w:tcW w:w="960" w:type="dxa"/>
+            <w:tcBorders>
+              <w:top w:val="single" w:sz="4" w:space="0" w:color="auto"/>
+              <w:left w:val="nil"/>
+              <w:bottom w:val="single" w:sz="4" w:space="0" w:color="auto"/>
+              <w:right w:val="single" w:sz="4" w:space="0" w:color="auto"/>
+            </w:tcBorders>
+            <w:shd w:val="clear" w:color="auto" w:fill="auto"/>
+            <w:noWrap/>
+            <w:vAlign w:val="bottom"/>
+            <w:hideMark/>
+          </w:tcPr>
+          <w:p>
+            <w:pPr>
+              <w:rPr>
                 <w:rFonts w:ascii="Times New Roman" w:eastAsia="Times New Roman" w:hAnsi="Times New Roman" w:cs="Times New Roman"/>
-                <w:color w:val="000000"/>
-              </w:rPr>
-            </w:pPr>
-            <w:r>
-              <w:rPr>
-                <w:rFonts w:ascii="Times New Roman" w:eastAsia="Times New Roman" w:hAnsi="Times New Roman" w:cs="Times New Roman"/>
-                <w:color w:val="000000"/>
-              </w:rPr>
-              <w:t xml:space="preserve">   Easy Access</w:t>
+                <w:sz w:val="20"/>
+                <w:szCs w:val="20"/>
+              </w:rPr>
+            </w:pPr>
+          </w:p>
+        </w:tc>
+      </w:tr>
+      <w:tr>
+        <w:trPr>
+          <w:trHeight w:val="290"/>
+        </w:trPr>
+        <w:tc>
+          <w:tcPr>
+            <w:tcW w:w="2824" w:type="dxa"/>
+            <w:tcBorders>
+              <w:top w:val="single" w:sz="4" w:space="0" w:color="auto"/>
+            </w:tcBorders>
+            <w:shd w:val="clear" w:color="auto" w:fill="auto"/>
+            <w:noWrap/>
+            <w:vAlign w:val="bottom"/>
+            <w:hideMark/>
+          </w:tcPr>
+          <w:p>
+            <w:pPr>
+              <w:rPr>
+                <w:rFonts w:ascii="Calibri" w:eastAsia="Times New Roman" w:hAnsi="Calibri" w:cs="Calibri"/>
+                <w:color w:val="000000"/>
+                <w:sz w:val="22"/>
+                <w:szCs w:val="22"/>
+              </w:rPr>
+            </w:pPr>
+            <w:r>
+              <w:rPr>
+                <w:rFonts w:ascii="Calibri" w:eastAsia="Times New Roman" w:hAnsi="Calibri" w:cs="Calibri"/>
+                <w:color w:val="000000"/>
+                <w:sz w:val="22"/>
+                <w:szCs w:val="22"/>
+              </w:rPr>
+              <w:t xml:space="preserve">   Asynchronous easy access</w:t>
+            </w:r>
+          </w:p>
+        </w:tc>
+        <w:tc>
+          <w:tcPr>
+            <w:tcW w:w="960" w:type="dxa"/>
+            <w:tcBorders>
+              <w:top w:val="single" w:sz="4" w:space="0" w:color="auto"/>
+            </w:tcBorders>
+            <w:shd w:val="clear" w:color="auto" w:fill="auto"/>
+            <w:noWrap/>
+            <w:vAlign w:val="bottom"/>
+            <w:hideMark/>
+          </w:tcPr>
+          <w:p>
+            <w:pPr>
+              <w:jc w:val="right"/>
+              <w:rPr>
+                <w:rFonts w:ascii="Calibri" w:eastAsia="Times New Roman" w:hAnsi="Calibri" w:cs="Calibri"/>
+                <w:color w:val="000000"/>
+                <w:sz w:val="22"/>
+                <w:szCs w:val="22"/>
+              </w:rPr>
+            </w:pPr>
+            <w:r>
+              <w:rPr>
+                <w:rFonts w:ascii="Calibri" w:eastAsia="Times New Roman" w:hAnsi="Calibri" w:cs="Calibri"/>
+                <w:color w:val="000000"/>
+                <w:sz w:val="22"/>
+                <w:szCs w:val="22"/>
+              </w:rPr>
+              <w:t>1.56</w:t>
+            </w:r>
+          </w:p>
+        </w:tc>
+        <w:tc>
+          <w:tcPr>
+            <w:tcW w:w="995" w:type="dxa"/>
+            <w:tcBorders>
+              <w:top w:val="single" w:sz="4" w:space="0" w:color="auto"/>
+            </w:tcBorders>
+            <w:shd w:val="clear" w:color="auto" w:fill="auto"/>
+            <w:noWrap/>
+            <w:vAlign w:val="bottom"/>
+            <w:hideMark/>
+          </w:tcPr>
+          <w:p>
+            <w:pPr>
+              <w:jc w:val="right"/>
+              <w:rPr>
+                <w:rFonts w:ascii="Calibri" w:eastAsia="Times New Roman" w:hAnsi="Calibri" w:cs="Calibri"/>
+                <w:color w:val="000000"/>
+                <w:sz w:val="22"/>
+                <w:szCs w:val="22"/>
+              </w:rPr>
+            </w:pPr>
+            <w:r>
+              <w:rPr>
+                <w:rFonts w:ascii="Calibri" w:eastAsia="Times New Roman" w:hAnsi="Calibri" w:cs="Calibri"/>
+                <w:color w:val="000000"/>
+                <w:sz w:val="22"/>
+                <w:szCs w:val="22"/>
+              </w:rPr>
+              <w:t>0.33</w:t>
+            </w:r>
+          </w:p>
+        </w:tc>
+        <w:tc>
+          <w:tcPr>
+            <w:tcW w:w="960" w:type="dxa"/>
+            <w:tcBorders>
+              <w:top w:val="single" w:sz="4" w:space="0" w:color="auto"/>
+            </w:tcBorders>
+            <w:shd w:val="clear" w:color="auto" w:fill="auto"/>
+            <w:noWrap/>
+            <w:vAlign w:val="bottom"/>
+            <w:hideMark/>
+          </w:tcPr>
+          <w:p>
+            <w:pPr>
+              <w:jc w:val="right"/>
+              <w:rPr>
+                <w:rFonts w:ascii="Calibri" w:eastAsia="Times New Roman" w:hAnsi="Calibri" w:cs="Calibri"/>
+                <w:color w:val="000000"/>
+                <w:sz w:val="22"/>
+                <w:szCs w:val="22"/>
+              </w:rPr>
+            </w:pPr>
+            <w:r>
+              <w:rPr>
+                <w:rFonts w:ascii="Calibri" w:eastAsia="Times New Roman" w:hAnsi="Calibri" w:cs="Calibri"/>
+                <w:color w:val="000000"/>
+                <w:sz w:val="22"/>
+                <w:szCs w:val="22"/>
+              </w:rPr>
+              <w:t>0.15</w:t>
+            </w:r>
+          </w:p>
+        </w:tc>
+      </w:tr>
+      <w:tr>
+        <w:trPr>
+          <w:trHeight w:val="290"/>
+        </w:trPr>
+        <w:tc>
+          <w:tcPr>
+            <w:tcW w:w="2824" w:type="dxa"/>
+            <w:shd w:val="clear" w:color="auto" w:fill="auto"/>
+            <w:noWrap/>
+            <w:vAlign w:val="bottom"/>
+            <w:hideMark/>
+          </w:tcPr>
+          <w:p>
+            <w:pPr>
+              <w:rPr>
+                <w:rFonts w:ascii="Calibri" w:eastAsia="Times New Roman" w:hAnsi="Calibri" w:cs="Calibri"/>
+                <w:color w:val="000000"/>
+                <w:sz w:val="22"/>
+                <w:szCs w:val="22"/>
+              </w:rPr>
+            </w:pPr>
+            <w:r>
+              <w:rPr>
+                <w:rFonts w:ascii="Calibri" w:eastAsia="Times New Roman" w:hAnsi="Calibri" w:cs="Calibri"/>
+                <w:color w:val="000000"/>
+                <w:sz w:val="22"/>
+                <w:szCs w:val="22"/>
+              </w:rPr>
+              <w:t xml:space="preserve">   Synchronous easy access</w:t>
             </w:r>
           </w:p>
         </w:tc>
@@ -3481,17 +4625,22 @@
           </w:tcPr>
           <w:p>
             <w:pPr>
-              <w:rPr>
-                <w:rFonts w:ascii="Times New Roman" w:eastAsia="Times New Roman" w:hAnsi="Times New Roman" w:cs="Times New Roman"/>
-                <w:color w:val="000000"/>
-              </w:rPr>
-            </w:pPr>
-            <w:r>
-              <w:rPr>
-                <w:rFonts w:ascii="Times New Roman" w:eastAsia="Times New Roman" w:hAnsi="Times New Roman" w:cs="Times New Roman"/>
-                <w:color w:val="000000"/>
-              </w:rPr>
-              <w:t>1.54</w:t>
+              <w:jc w:val="right"/>
+              <w:rPr>
+                <w:rFonts w:ascii="Calibri" w:eastAsia="Times New Roman" w:hAnsi="Calibri" w:cs="Calibri"/>
+                <w:color w:val="000000"/>
+                <w:sz w:val="22"/>
+                <w:szCs w:val="22"/>
+              </w:rPr>
+            </w:pPr>
+            <w:r>
+              <w:rPr>
+                <w:rFonts w:ascii="Calibri" w:eastAsia="Times New Roman" w:hAnsi="Calibri" w:cs="Calibri"/>
+                <w:color w:val="000000"/>
+                <w:sz w:val="22"/>
+                <w:szCs w:val="22"/>
+              </w:rPr>
+              <w:t>1.56</w:t>
             </w:r>
           </w:p>
         </w:tc>
@@ -3505,17 +4654,22 @@
           </w:tcPr>
           <w:p>
             <w:pPr>
-              <w:rPr>
-                <w:rFonts w:ascii="Times New Roman" w:eastAsia="Times New Roman" w:hAnsi="Times New Roman" w:cs="Times New Roman"/>
-                <w:color w:val="000000"/>
-              </w:rPr>
-            </w:pPr>
-            <w:r>
-              <w:rPr>
-                <w:rFonts w:ascii="Times New Roman" w:eastAsia="Times New Roman" w:hAnsi="Times New Roman" w:cs="Times New Roman"/>
-                <w:color w:val="000000"/>
-              </w:rPr>
-              <w:t>0.38</w:t>
+              <w:jc w:val="right"/>
+              <w:rPr>
+                <w:rFonts w:ascii="Calibri" w:eastAsia="Times New Roman" w:hAnsi="Calibri" w:cs="Calibri"/>
+                <w:color w:val="000000"/>
+                <w:sz w:val="22"/>
+                <w:szCs w:val="22"/>
+              </w:rPr>
+            </w:pPr>
+            <w:r>
+              <w:rPr>
+                <w:rFonts w:ascii="Calibri" w:eastAsia="Times New Roman" w:hAnsi="Calibri" w:cs="Calibri"/>
+                <w:color w:val="000000"/>
+                <w:sz w:val="22"/>
+                <w:szCs w:val="22"/>
+              </w:rPr>
+              <w:t>0.43</w:t>
             </w:r>
           </w:p>
         </w:tc>
@@ -3529,17 +4683,22 @@
           </w:tcPr>
           <w:p>
             <w:pPr>
-              <w:rPr>
-                <w:rFonts w:ascii="Times New Roman" w:eastAsia="Times New Roman" w:hAnsi="Times New Roman" w:cs="Times New Roman"/>
-                <w:color w:val="000000"/>
-              </w:rPr>
-            </w:pPr>
-            <w:r>
-              <w:rPr>
-                <w:rFonts w:ascii="Times New Roman" w:eastAsia="Times New Roman" w:hAnsi="Times New Roman" w:cs="Times New Roman"/>
-                <w:color w:val="000000"/>
-              </w:rPr>
-              <w:t>0.16</w:t>
+              <w:jc w:val="right"/>
+              <w:rPr>
+                <w:rFonts w:ascii="Calibri" w:eastAsia="Times New Roman" w:hAnsi="Calibri" w:cs="Calibri"/>
+                <w:color w:val="000000"/>
+                <w:sz w:val="22"/>
+                <w:szCs w:val="22"/>
+              </w:rPr>
+            </w:pPr>
+            <w:r>
+              <w:rPr>
+                <w:rFonts w:ascii="Calibri" w:eastAsia="Times New Roman" w:hAnsi="Calibri" w:cs="Calibri"/>
+                <w:color w:val="000000"/>
+                <w:sz w:val="22"/>
+                <w:szCs w:val="22"/>
+              </w:rPr>
+              <w:t>0.15</w:t>
             </w:r>
           </w:p>
         </w:tc>
@@ -3550,7 +4709,7 @@
         </w:trPr>
         <w:tc>
           <w:tcPr>
-            <w:tcW w:w="1738" w:type="dxa"/>
+            <w:tcW w:w="2824" w:type="dxa"/>
             <w:shd w:val="clear" w:color="auto" w:fill="auto"/>
             <w:noWrap/>
             <w:vAlign w:val="bottom"/>
@@ -3559,16 +4718,20 @@
           <w:p>
             <w:pPr>
               <w:rPr>
-                <w:rFonts w:ascii="Times New Roman" w:eastAsia="Times New Roman" w:hAnsi="Times New Roman" w:cs="Times New Roman"/>
-                <w:color w:val="000000"/>
-              </w:rPr>
-            </w:pPr>
-            <w:r>
-              <w:rPr>
-                <w:rFonts w:ascii="Times New Roman" w:eastAsia="Times New Roman" w:hAnsi="Times New Roman" w:cs="Times New Roman"/>
-                <w:color w:val="000000"/>
-              </w:rPr>
-              <w:t xml:space="preserve">   Even Access</w:t>
+                <w:rFonts w:ascii="Calibri" w:eastAsia="Times New Roman" w:hAnsi="Calibri" w:cs="Calibri"/>
+                <w:color w:val="000000"/>
+                <w:sz w:val="22"/>
+                <w:szCs w:val="22"/>
+              </w:rPr>
+            </w:pPr>
+            <w:r>
+              <w:rPr>
+                <w:rFonts w:ascii="Calibri" w:eastAsia="Times New Roman" w:hAnsi="Calibri" w:cs="Calibri"/>
+                <w:color w:val="000000"/>
+                <w:sz w:val="22"/>
+                <w:szCs w:val="22"/>
+              </w:rPr>
+              <w:t xml:space="preserve">   Asynchronous hard access</w:t>
             </w:r>
           </w:p>
         </w:tc>
@@ -3582,17 +4745,22 @@
           </w:tcPr>
           <w:p>
             <w:pPr>
-              <w:rPr>
-                <w:rFonts w:ascii="Times New Roman" w:eastAsia="Times New Roman" w:hAnsi="Times New Roman" w:cs="Times New Roman"/>
-                <w:color w:val="000000"/>
-              </w:rPr>
-            </w:pPr>
-            <w:r>
-              <w:rPr>
-                <w:rFonts w:ascii="Times New Roman" w:eastAsia="Times New Roman" w:hAnsi="Times New Roman" w:cs="Times New Roman"/>
-                <w:color w:val="000000"/>
-              </w:rPr>
-              <w:t>1.56</w:t>
+              <w:jc w:val="right"/>
+              <w:rPr>
+                <w:rFonts w:ascii="Calibri" w:eastAsia="Times New Roman" w:hAnsi="Calibri" w:cs="Calibri"/>
+                <w:color w:val="000000"/>
+                <w:sz w:val="22"/>
+                <w:szCs w:val="22"/>
+              </w:rPr>
+            </w:pPr>
+            <w:r>
+              <w:rPr>
+                <w:rFonts w:ascii="Calibri" w:eastAsia="Times New Roman" w:hAnsi="Calibri" w:cs="Calibri"/>
+                <w:color w:val="000000"/>
+                <w:sz w:val="22"/>
+                <w:szCs w:val="22"/>
+              </w:rPr>
+              <w:t>1.66</w:t>
             </w:r>
           </w:p>
         </w:tc>
@@ -3606,17 +4774,22 @@
           </w:tcPr>
           <w:p>
             <w:pPr>
-              <w:rPr>
-                <w:rFonts w:ascii="Times New Roman" w:eastAsia="Times New Roman" w:hAnsi="Times New Roman" w:cs="Times New Roman"/>
-                <w:color w:val="000000"/>
-              </w:rPr>
-            </w:pPr>
-            <w:r>
-              <w:rPr>
-                <w:rFonts w:ascii="Times New Roman" w:eastAsia="Times New Roman" w:hAnsi="Times New Roman" w:cs="Times New Roman"/>
-                <w:color w:val="000000"/>
-              </w:rPr>
-              <w:t>0.38</w:t>
+              <w:jc w:val="right"/>
+              <w:rPr>
+                <w:rFonts w:ascii="Calibri" w:eastAsia="Times New Roman" w:hAnsi="Calibri" w:cs="Calibri"/>
+                <w:color w:val="000000"/>
+                <w:sz w:val="22"/>
+                <w:szCs w:val="22"/>
+              </w:rPr>
+            </w:pPr>
+            <w:r>
+              <w:rPr>
+                <w:rFonts w:ascii="Calibri" w:eastAsia="Times New Roman" w:hAnsi="Calibri" w:cs="Calibri"/>
+                <w:color w:val="000000"/>
+                <w:sz w:val="22"/>
+                <w:szCs w:val="22"/>
+              </w:rPr>
+              <w:t>0.34</w:t>
             </w:r>
           </w:p>
         </w:tc>
@@ -3630,17 +4803,22 @@
           </w:tcPr>
           <w:p>
             <w:pPr>
-              <w:rPr>
-                <w:rFonts w:ascii="Times New Roman" w:eastAsia="Times New Roman" w:hAnsi="Times New Roman" w:cs="Times New Roman"/>
-                <w:color w:val="000000"/>
-              </w:rPr>
-            </w:pPr>
-            <w:r>
-              <w:rPr>
-                <w:rFonts w:ascii="Times New Roman" w:eastAsia="Times New Roman" w:hAnsi="Times New Roman" w:cs="Times New Roman"/>
-                <w:color w:val="000000"/>
-              </w:rPr>
-              <w:t>0.27</w:t>
+              <w:jc w:val="right"/>
+              <w:rPr>
+                <w:rFonts w:ascii="Calibri" w:eastAsia="Times New Roman" w:hAnsi="Calibri" w:cs="Calibri"/>
+                <w:color w:val="000000"/>
+                <w:sz w:val="22"/>
+                <w:szCs w:val="22"/>
+              </w:rPr>
+            </w:pPr>
+            <w:r>
+              <w:rPr>
+                <w:rFonts w:ascii="Calibri" w:eastAsia="Times New Roman" w:hAnsi="Calibri" w:cs="Calibri"/>
+                <w:color w:val="000000"/>
+                <w:sz w:val="22"/>
+                <w:szCs w:val="22"/>
+              </w:rPr>
+              <w:t>0.39</w:t>
             </w:r>
           </w:p>
         </w:tc>
@@ -3651,7 +4829,7 @@
         </w:trPr>
         <w:tc>
           <w:tcPr>
-            <w:tcW w:w="1738" w:type="dxa"/>
+            <w:tcW w:w="2824" w:type="dxa"/>
             <w:shd w:val="clear" w:color="auto" w:fill="auto"/>
             <w:noWrap/>
             <w:vAlign w:val="bottom"/>
@@ -3660,16 +4838,20 @@
           <w:p>
             <w:pPr>
               <w:rPr>
-                <w:rFonts w:ascii="Times New Roman" w:eastAsia="Times New Roman" w:hAnsi="Times New Roman" w:cs="Times New Roman"/>
-                <w:color w:val="000000"/>
-              </w:rPr>
-            </w:pPr>
-            <w:r>
-              <w:rPr>
-                <w:rFonts w:ascii="Times New Roman" w:eastAsia="Times New Roman" w:hAnsi="Times New Roman" w:cs="Times New Roman"/>
-                <w:color w:val="000000"/>
-              </w:rPr>
-              <w:t xml:space="preserve">   Hard Access</w:t>
+                <w:rFonts w:ascii="Calibri" w:eastAsia="Times New Roman" w:hAnsi="Calibri" w:cs="Calibri"/>
+                <w:color w:val="000000"/>
+                <w:sz w:val="22"/>
+                <w:szCs w:val="22"/>
+              </w:rPr>
+            </w:pPr>
+            <w:r>
+              <w:rPr>
+                <w:rFonts w:ascii="Calibri" w:eastAsia="Times New Roman" w:hAnsi="Calibri" w:cs="Calibri"/>
+                <w:color w:val="000000"/>
+                <w:sz w:val="22"/>
+                <w:szCs w:val="22"/>
+              </w:rPr>
+              <w:t xml:space="preserve">   Synchronous hard access</w:t>
             </w:r>
           </w:p>
         </w:tc>
@@ -3683,17 +4865,22 @@
           </w:tcPr>
           <w:p>
             <w:pPr>
-              <w:rPr>
-                <w:rFonts w:ascii="Times New Roman" w:eastAsia="Times New Roman" w:hAnsi="Times New Roman" w:cs="Times New Roman"/>
-                <w:color w:val="000000"/>
-              </w:rPr>
-            </w:pPr>
-            <w:r>
-              <w:rPr>
-                <w:rFonts w:ascii="Times New Roman" w:eastAsia="Times New Roman" w:hAnsi="Times New Roman" w:cs="Times New Roman"/>
-                <w:color w:val="000000"/>
-              </w:rPr>
-              <w:t>1.63</w:t>
+              <w:jc w:val="right"/>
+              <w:rPr>
+                <w:rFonts w:ascii="Calibri" w:eastAsia="Times New Roman" w:hAnsi="Calibri" w:cs="Calibri"/>
+                <w:color w:val="000000"/>
+                <w:sz w:val="22"/>
+                <w:szCs w:val="22"/>
+              </w:rPr>
+            </w:pPr>
+            <w:r>
+              <w:rPr>
+                <w:rFonts w:ascii="Calibri" w:eastAsia="Times New Roman" w:hAnsi="Calibri" w:cs="Calibri"/>
+                <w:color w:val="000000"/>
+                <w:sz w:val="22"/>
+                <w:szCs w:val="22"/>
+              </w:rPr>
+              <w:t>1.66</w:t>
             </w:r>
           </w:p>
         </w:tc>
@@ -3707,17 +4894,22 @@
           </w:tcPr>
           <w:p>
             <w:pPr>
-              <w:rPr>
-                <w:rFonts w:ascii="Times New Roman" w:eastAsia="Times New Roman" w:hAnsi="Times New Roman" w:cs="Times New Roman"/>
-                <w:color w:val="000000"/>
-              </w:rPr>
-            </w:pPr>
-            <w:r>
-              <w:rPr>
-                <w:rFonts w:ascii="Times New Roman" w:eastAsia="Times New Roman" w:hAnsi="Times New Roman" w:cs="Times New Roman"/>
-                <w:color w:val="000000"/>
-              </w:rPr>
-              <w:t>0.38</w:t>
+              <w:jc w:val="right"/>
+              <w:rPr>
+                <w:rFonts w:ascii="Calibri" w:eastAsia="Times New Roman" w:hAnsi="Calibri" w:cs="Calibri"/>
+                <w:color w:val="000000"/>
+                <w:sz w:val="22"/>
+                <w:szCs w:val="22"/>
+              </w:rPr>
+            </w:pPr>
+            <w:r>
+              <w:rPr>
+                <w:rFonts w:ascii="Calibri" w:eastAsia="Times New Roman" w:hAnsi="Calibri" w:cs="Calibri"/>
+                <w:color w:val="000000"/>
+                <w:sz w:val="22"/>
+                <w:szCs w:val="22"/>
+              </w:rPr>
+              <w:t>0.41</w:t>
             </w:r>
           </w:p>
         </w:tc>
@@ -3731,390 +4923,22 @@
           </w:tcPr>
           <w:p>
             <w:pPr>
-              <w:rPr>
-                <w:rFonts w:ascii="Times New Roman" w:eastAsia="Times New Roman" w:hAnsi="Times New Roman" w:cs="Times New Roman"/>
-                <w:color w:val="000000"/>
-              </w:rPr>
-            </w:pPr>
-            <w:r>
-              <w:rPr>
-                <w:rFonts w:ascii="Times New Roman" w:eastAsia="Times New Roman" w:hAnsi="Times New Roman" w:cs="Times New Roman"/>
-                <w:color w:val="000000"/>
+              <w:jc w:val="right"/>
+              <w:rPr>
+                <w:rFonts w:ascii="Calibri" w:eastAsia="Times New Roman" w:hAnsi="Calibri" w:cs="Calibri"/>
+                <w:color w:val="000000"/>
+                <w:sz w:val="22"/>
+                <w:szCs w:val="22"/>
+              </w:rPr>
+            </w:pPr>
+            <w:r>
+              <w:rPr>
+                <w:rFonts w:ascii="Calibri" w:eastAsia="Times New Roman" w:hAnsi="Calibri" w:cs="Calibri"/>
+                <w:color w:val="000000"/>
+                <w:sz w:val="22"/>
+                <w:szCs w:val="22"/>
               </w:rPr>
               <w:t>0.39</w:t>
-            </w:r>
-          </w:p>
-        </w:tc>
-      </w:tr>
-      <w:tr>
-        <w:trPr>
-          <w:trHeight w:val="290"/>
-        </w:trPr>
-        <w:tc>
-          <w:tcPr>
-            <w:tcW w:w="2698" w:type="dxa"/>
-            <w:gridSpan w:val="2"/>
-            <w:shd w:val="clear" w:color="auto" w:fill="auto"/>
-            <w:noWrap/>
-            <w:vAlign w:val="bottom"/>
-            <w:hideMark/>
-          </w:tcPr>
-          <w:p>
-            <w:pPr>
-              <w:rPr>
-                <w:rFonts w:ascii="Times New Roman" w:eastAsia="Times New Roman" w:hAnsi="Times New Roman" w:cs="Times New Roman"/>
-                <w:color w:val="000000"/>
-              </w:rPr>
-            </w:pPr>
-            <w:r>
-              <w:rPr>
-                <w:rFonts w:ascii="Times New Roman" w:eastAsia="Times New Roman" w:hAnsi="Times New Roman" w:cs="Times New Roman"/>
-                <w:color w:val="000000"/>
-              </w:rPr>
-              <w:t>Synchrony</w:t>
-            </w:r>
-          </w:p>
-        </w:tc>
-        <w:tc>
-          <w:tcPr>
-            <w:tcW w:w="995" w:type="dxa"/>
-            <w:shd w:val="clear" w:color="auto" w:fill="auto"/>
-            <w:noWrap/>
-            <w:vAlign w:val="bottom"/>
-            <w:hideMark/>
-          </w:tcPr>
-          <w:p>
-            <w:pPr>
-              <w:rPr>
-                <w:rFonts w:ascii="Times New Roman" w:eastAsia="Times New Roman" w:hAnsi="Times New Roman" w:cs="Times New Roman"/>
-                <w:color w:val="000000"/>
-              </w:rPr>
-            </w:pPr>
-          </w:p>
-        </w:tc>
-        <w:tc>
-          <w:tcPr>
-            <w:tcW w:w="960" w:type="dxa"/>
-            <w:shd w:val="clear" w:color="auto" w:fill="auto"/>
-            <w:noWrap/>
-            <w:vAlign w:val="bottom"/>
-            <w:hideMark/>
-          </w:tcPr>
-          <w:p>
-            <w:pPr>
-              <w:rPr>
-                <w:rFonts w:ascii="Times New Roman" w:eastAsia="Times New Roman" w:hAnsi="Times New Roman" w:cs="Times New Roman"/>
-              </w:rPr>
-            </w:pPr>
-          </w:p>
-        </w:tc>
-      </w:tr>
-      <w:tr>
-        <w:trPr>
-          <w:trHeight w:val="290"/>
-        </w:trPr>
-        <w:tc>
-          <w:tcPr>
-            <w:tcW w:w="1738" w:type="dxa"/>
-            <w:shd w:val="clear" w:color="auto" w:fill="auto"/>
-            <w:noWrap/>
-            <w:vAlign w:val="bottom"/>
-            <w:hideMark/>
-          </w:tcPr>
-          <w:p>
-            <w:pPr>
-              <w:rPr>
-                <w:rFonts w:ascii="Times New Roman" w:eastAsia="Times New Roman" w:hAnsi="Times New Roman" w:cs="Times New Roman"/>
-                <w:color w:val="000000"/>
-              </w:rPr>
-            </w:pPr>
-            <w:r>
-              <w:rPr>
-                <w:rFonts w:ascii="Times New Roman" w:eastAsia="Times New Roman" w:hAnsi="Times New Roman" w:cs="Times New Roman"/>
-                <w:color w:val="000000"/>
-              </w:rPr>
-              <w:t xml:space="preserve">  </w:t>
-            </w:r>
-            <w:r>
-              <w:rPr>
-                <w:rFonts w:ascii="Times New Roman" w:eastAsia="Times New Roman" w:hAnsi="Times New Roman" w:cs="Times New Roman"/>
-                <w:color w:val="000000"/>
-              </w:rPr>
-              <w:t>Asynchronous</w:t>
-            </w:r>
-          </w:p>
-        </w:tc>
-        <w:tc>
-          <w:tcPr>
-            <w:tcW w:w="960" w:type="dxa"/>
-            <w:shd w:val="clear" w:color="auto" w:fill="auto"/>
-            <w:noWrap/>
-            <w:vAlign w:val="bottom"/>
-            <w:hideMark/>
-          </w:tcPr>
-          <w:p>
-            <w:pPr>
-              <w:rPr>
-                <w:rFonts w:ascii="Times New Roman" w:eastAsia="Times New Roman" w:hAnsi="Times New Roman" w:cs="Times New Roman"/>
-                <w:color w:val="000000"/>
-              </w:rPr>
-            </w:pPr>
-            <w:r>
-              <w:rPr>
-                <w:rFonts w:ascii="Times New Roman" w:eastAsia="Times New Roman" w:hAnsi="Times New Roman" w:cs="Times New Roman"/>
-                <w:color w:val="000000"/>
-              </w:rPr>
-              <w:t>1.56</w:t>
-            </w:r>
-          </w:p>
-        </w:tc>
-        <w:tc>
-          <w:tcPr>
-            <w:tcW w:w="995" w:type="dxa"/>
-            <w:shd w:val="clear" w:color="auto" w:fill="auto"/>
-            <w:noWrap/>
-            <w:vAlign w:val="bottom"/>
-            <w:hideMark/>
-          </w:tcPr>
-          <w:p>
-            <w:pPr>
-              <w:rPr>
-                <w:rFonts w:ascii="Times New Roman" w:eastAsia="Times New Roman" w:hAnsi="Times New Roman" w:cs="Times New Roman"/>
-                <w:color w:val="000000"/>
-              </w:rPr>
-            </w:pPr>
-            <w:r>
-              <w:rPr>
-                <w:rFonts w:ascii="Times New Roman" w:eastAsia="Times New Roman" w:hAnsi="Times New Roman" w:cs="Times New Roman"/>
-                <w:color w:val="000000"/>
-              </w:rPr>
-              <w:t>0.33</w:t>
-            </w:r>
-          </w:p>
-        </w:tc>
-        <w:tc>
-          <w:tcPr>
-            <w:tcW w:w="960" w:type="dxa"/>
-            <w:shd w:val="clear" w:color="auto" w:fill="auto"/>
-            <w:noWrap/>
-            <w:vAlign w:val="bottom"/>
-            <w:hideMark/>
-          </w:tcPr>
-          <w:p>
-            <w:pPr>
-              <w:rPr>
-                <w:rFonts w:ascii="Times New Roman" w:eastAsia="Times New Roman" w:hAnsi="Times New Roman" w:cs="Times New Roman"/>
-                <w:color w:val="000000"/>
-              </w:rPr>
-            </w:pPr>
-            <w:r>
-              <w:rPr>
-                <w:rFonts w:ascii="Times New Roman" w:eastAsia="Times New Roman" w:hAnsi="Times New Roman" w:cs="Times New Roman"/>
-                <w:color w:val="000000"/>
-              </w:rPr>
-              <w:t>0.27</w:t>
-            </w:r>
-          </w:p>
-        </w:tc>
-      </w:tr>
-      <w:tr>
-        <w:trPr>
-          <w:trHeight w:val="290"/>
-        </w:trPr>
-        <w:tc>
-          <w:tcPr>
-            <w:tcW w:w="1738" w:type="dxa"/>
-            <w:shd w:val="clear" w:color="auto" w:fill="auto"/>
-            <w:noWrap/>
-            <w:vAlign w:val="bottom"/>
-            <w:hideMark/>
-          </w:tcPr>
-          <w:p>
-            <w:pPr>
-              <w:rPr>
-                <w:rFonts w:ascii="Times New Roman" w:eastAsia="Times New Roman" w:hAnsi="Times New Roman" w:cs="Times New Roman"/>
-                <w:color w:val="000000"/>
-              </w:rPr>
-            </w:pPr>
-            <w:r>
-              <w:rPr>
-                <w:rFonts w:ascii="Times New Roman" w:eastAsia="Times New Roman" w:hAnsi="Times New Roman" w:cs="Times New Roman"/>
-                <w:color w:val="000000"/>
-              </w:rPr>
-              <w:t xml:space="preserve">   Independent</w:t>
-            </w:r>
-          </w:p>
-        </w:tc>
-        <w:tc>
-          <w:tcPr>
-            <w:tcW w:w="960" w:type="dxa"/>
-            <w:shd w:val="clear" w:color="auto" w:fill="auto"/>
-            <w:noWrap/>
-            <w:vAlign w:val="bottom"/>
-            <w:hideMark/>
-          </w:tcPr>
-          <w:p>
-            <w:pPr>
-              <w:rPr>
-                <w:rFonts w:ascii="Times New Roman" w:eastAsia="Times New Roman" w:hAnsi="Times New Roman" w:cs="Times New Roman"/>
-                <w:color w:val="000000"/>
-              </w:rPr>
-            </w:pPr>
-            <w:r>
-              <w:rPr>
-                <w:rFonts w:ascii="Times New Roman" w:eastAsia="Times New Roman" w:hAnsi="Times New Roman" w:cs="Times New Roman"/>
-                <w:color w:val="000000"/>
-              </w:rPr>
-              <w:t>1.56</w:t>
-            </w:r>
-          </w:p>
-        </w:tc>
-        <w:tc>
-          <w:tcPr>
-            <w:tcW w:w="995" w:type="dxa"/>
-            <w:shd w:val="clear" w:color="auto" w:fill="auto"/>
-            <w:noWrap/>
-            <w:vAlign w:val="bottom"/>
-            <w:hideMark/>
-          </w:tcPr>
-          <w:p>
-            <w:pPr>
-              <w:rPr>
-                <w:rFonts w:ascii="Times New Roman" w:eastAsia="Times New Roman" w:hAnsi="Times New Roman" w:cs="Times New Roman"/>
-                <w:color w:val="000000"/>
-              </w:rPr>
-            </w:pPr>
-            <w:r>
-              <w:rPr>
-                <w:rFonts w:ascii="Times New Roman" w:eastAsia="Times New Roman" w:hAnsi="Times New Roman" w:cs="Times New Roman"/>
-                <w:color w:val="000000"/>
-              </w:rPr>
-              <w:t>0.38</w:t>
-            </w:r>
-          </w:p>
-        </w:tc>
-        <w:tc>
-          <w:tcPr>
-            <w:tcW w:w="960" w:type="dxa"/>
-            <w:shd w:val="clear" w:color="auto" w:fill="auto"/>
-            <w:noWrap/>
-            <w:vAlign w:val="bottom"/>
-            <w:hideMark/>
-          </w:tcPr>
-          <w:p>
-            <w:pPr>
-              <w:rPr>
-                <w:rFonts w:ascii="Times New Roman" w:eastAsia="Times New Roman" w:hAnsi="Times New Roman" w:cs="Times New Roman"/>
-                <w:color w:val="000000"/>
-              </w:rPr>
-            </w:pPr>
-            <w:r>
-              <w:rPr>
-                <w:rFonts w:ascii="Times New Roman" w:eastAsia="Times New Roman" w:hAnsi="Times New Roman" w:cs="Times New Roman"/>
-                <w:color w:val="000000"/>
-              </w:rPr>
-              <w:t>0.27</w:t>
-            </w:r>
-          </w:p>
-        </w:tc>
-      </w:tr>
-      <w:tr>
-        <w:trPr>
-          <w:trHeight w:val="290"/>
-        </w:trPr>
-        <w:tc>
-          <w:tcPr>
-            <w:tcW w:w="1738" w:type="dxa"/>
-            <w:shd w:val="clear" w:color="auto" w:fill="auto"/>
-            <w:noWrap/>
-            <w:vAlign w:val="bottom"/>
-            <w:hideMark/>
-          </w:tcPr>
-          <w:p>
-            <w:pPr>
-              <w:rPr>
-                <w:rFonts w:ascii="Times New Roman" w:eastAsia="Times New Roman" w:hAnsi="Times New Roman" w:cs="Times New Roman"/>
-                <w:color w:val="000000"/>
-              </w:rPr>
-            </w:pPr>
-            <w:r>
-              <w:rPr>
-                <w:rFonts w:ascii="Times New Roman" w:eastAsia="Times New Roman" w:hAnsi="Times New Roman" w:cs="Times New Roman"/>
-                <w:color w:val="000000"/>
-              </w:rPr>
-              <w:t xml:space="preserve">   Synchronous</w:t>
-            </w:r>
-          </w:p>
-        </w:tc>
-        <w:tc>
-          <w:tcPr>
-            <w:tcW w:w="960" w:type="dxa"/>
-            <w:shd w:val="clear" w:color="auto" w:fill="auto"/>
-            <w:noWrap/>
-            <w:vAlign w:val="bottom"/>
-            <w:hideMark/>
-          </w:tcPr>
-          <w:p>
-            <w:pPr>
-              <w:rPr>
-                <w:rFonts w:ascii="Times New Roman" w:eastAsia="Times New Roman" w:hAnsi="Times New Roman" w:cs="Times New Roman"/>
-                <w:color w:val="000000"/>
-              </w:rPr>
-            </w:pPr>
-            <w:r>
-              <w:rPr>
-                <w:rFonts w:ascii="Times New Roman" w:eastAsia="Times New Roman" w:hAnsi="Times New Roman" w:cs="Times New Roman"/>
-                <w:color w:val="000000"/>
-              </w:rPr>
-              <w:t>1.56</w:t>
-            </w:r>
-          </w:p>
-        </w:tc>
-        <w:tc>
-          <w:tcPr>
-            <w:tcW w:w="995" w:type="dxa"/>
-            <w:shd w:val="clear" w:color="auto" w:fill="auto"/>
-            <w:noWrap/>
-            <w:vAlign w:val="bottom"/>
-            <w:hideMark/>
-          </w:tcPr>
-          <w:p>
-            <w:pPr>
-              <w:rPr>
-                <w:rFonts w:ascii="Times New Roman" w:eastAsia="Times New Roman" w:hAnsi="Times New Roman" w:cs="Times New Roman"/>
-                <w:color w:val="000000"/>
-              </w:rPr>
-            </w:pPr>
-            <w:r>
-              <w:rPr>
-                <w:rFonts w:ascii="Times New Roman" w:eastAsia="Times New Roman" w:hAnsi="Times New Roman" w:cs="Times New Roman"/>
-                <w:color w:val="000000"/>
-              </w:rPr>
-              <w:t>0.42</w:t>
-            </w:r>
-          </w:p>
-        </w:tc>
-        <w:tc>
-          <w:tcPr>
-            <w:tcW w:w="960" w:type="dxa"/>
-            <w:shd w:val="clear" w:color="auto" w:fill="auto"/>
-            <w:noWrap/>
-            <w:vAlign w:val="bottom"/>
-            <w:hideMark/>
-          </w:tcPr>
-          <w:p>
-            <w:pPr>
-              <w:rPr>
-                <w:rFonts w:ascii="Times New Roman" w:eastAsia="Times New Roman" w:hAnsi="Times New Roman" w:cs="Times New Roman"/>
-                <w:color w:val="000000"/>
-              </w:rPr>
-            </w:pPr>
-            <w:r>
-              <w:rPr>
-                <w:rFonts w:ascii="Times New Roman" w:eastAsia="Times New Roman" w:hAnsi="Times New Roman" w:cs="Times New Roman"/>
-                <w:color w:val="000000"/>
-              </w:rPr>
-              <w:t>0.27</w:t>
             </w:r>
           </w:p>
         </w:tc>
@@ -4130,7 +4954,13 @@
         <w:rPr>
           <w:rFonts w:ascii="Times New Roman" w:hAnsi="Times New Roman" w:cs="Times New Roman"/>
         </w:rPr>
-        <w:t xml:space="preserve">  </w:t>
+        <w:t xml:space="preserve"> </w:t>
+      </w:r>
+      <w:r>
+        <w:rPr>
+          <w:rFonts w:ascii="Times New Roman" w:hAnsi="Times New Roman" w:cs="Times New Roman"/>
+        </w:rPr>
+        <w:t xml:space="preserve"> </w:t>
       </w:r>
     </w:p>
     <w:p>
@@ -4152,12 +4982,25 @@
           <w:rFonts w:ascii="Times New Roman" w:hAnsi="Times New Roman" w:cs="Times New Roman"/>
         </w:rPr>
       </w:pPr>
-      <w:r>
-        <w:rPr>
-          <w:rFonts w:ascii="Times New Roman" w:hAnsi="Times New Roman" w:cs="Times New Roman"/>
-        </w:rPr>
-        <w:lastRenderedPageBreak/>
-        <w:pict w14:anchorId="7AEF36F8">
+    </w:p>
+    <w:p>
+      <w:pPr>
+        <w:rPr>
+          <w:rFonts w:ascii="Times New Roman" w:hAnsi="Times New Roman" w:cs="Times New Roman"/>
+        </w:rPr>
+      </w:pPr>
+    </w:p>
+    <w:p>
+      <w:pPr>
+        <w:rPr>
+          <w:rFonts w:ascii="Times New Roman" w:hAnsi="Times New Roman" w:cs="Times New Roman"/>
+        </w:rPr>
+      </w:pPr>
+      <w:r>
+        <w:rPr>
+          <w:rFonts w:ascii="Times New Roman" w:hAnsi="Times New Roman" w:cs="Times New Roman"/>
+        </w:rPr>
+        <w:pict w14:anchorId="28249335">
           <v:shapetype id="_x0000_t75" coordsize="21600,21600" o:spt="75" o:preferrelative="t" path="m@4@5l@4@11@9@11@9@5xe" filled="f" stroked="f">
             <v:stroke joinstyle="miter"/>
             <v:formulas>
@@ -4177,110 +5020,10 @@
             <v:path o:extrusionok="f" gradientshapeok="t" o:connecttype="rect"/>
             <o:lock v:ext="edit" aspectratio="t"/>
           </v:shapetype>
-          <v:shape id="_x0000_i1025" type="#_x0000_t75" style="width:468pt;height:268pt">
-            <v:imagedata r:id="rId6" o:title="catch_ex"/>
+          <v:shape id="_x0000_i1035" type="#_x0000_t75" style="width:5in;height:4in">
+            <v:imagedata r:id="rId6" o:title="sync_spp"/>
           </v:shape>
         </w:pict>
-      </w:r>
-      <w:commentRangeStart w:id="4"/>
-      <w:r>
-        <w:rPr>
-          <w:rFonts w:ascii="Times New Roman" w:hAnsi="Times New Roman" w:cs="Times New Roman"/>
-        </w:rPr>
-        <w:t>Fig</w:t>
-      </w:r>
-      <w:commentRangeEnd w:id="4"/>
-      <w:r>
-        <w:rPr>
-          <w:rStyle w:val="CommentReference"/>
-        </w:rPr>
-        <w:commentReference w:id="4"/>
-      </w:r>
-      <w:r>
-        <w:rPr>
-          <w:rFonts w:ascii="Times New Roman" w:hAnsi="Times New Roman" w:cs="Times New Roman"/>
-        </w:rPr>
-        <w:t xml:space="preserve">. </w:t>
-      </w:r>
-      <w:proofErr w:type="gramStart"/>
-      <w:r>
-        <w:rPr>
-          <w:rFonts w:ascii="Times New Roman" w:hAnsi="Times New Roman" w:cs="Times New Roman"/>
-        </w:rPr>
-        <w:t>1  Example</w:t>
-      </w:r>
-      <w:proofErr w:type="gramEnd"/>
-      <w:r>
-        <w:rPr>
-          <w:rFonts w:ascii="Times New Roman" w:hAnsi="Times New Roman" w:cs="Times New Roman"/>
-        </w:rPr>
-        <w:t xml:space="preserve"> </w:t>
-      </w:r>
-      <w:r>
-        <w:rPr>
-          <w:rFonts w:ascii="Times New Roman" w:hAnsi="Times New Roman" w:cs="Times New Roman"/>
-        </w:rPr>
-        <w:t xml:space="preserve">weekly </w:t>
-      </w:r>
-      <w:r>
-        <w:rPr>
-          <w:rFonts w:ascii="Times New Roman" w:hAnsi="Times New Roman" w:cs="Times New Roman"/>
-        </w:rPr>
-        <w:t xml:space="preserve">catch patterns from one simulation. Each line represents a different year of the 50-year simulation. </w:t>
-      </w:r>
-      <w:r>
-        <w:rPr>
-          <w:rFonts w:ascii="Times New Roman" w:hAnsi="Times New Roman" w:cs="Times New Roman"/>
-        </w:rPr>
-        <w:t xml:space="preserve">Colors </w:t>
-      </w:r>
-      <w:r>
-        <w:rPr>
-          <w:rFonts w:ascii="Times New Roman" w:hAnsi="Times New Roman" w:cs="Times New Roman"/>
-        </w:rPr>
-        <w:t>highlight</w:t>
-      </w:r>
-      <w:r>
-        <w:rPr>
-          <w:rFonts w:ascii="Times New Roman" w:hAnsi="Times New Roman" w:cs="Times New Roman"/>
-        </w:rPr>
-        <w:t xml:space="preserve"> five </w:t>
-      </w:r>
-      <w:r>
-        <w:rPr>
-          <w:rFonts w:ascii="Times New Roman" w:hAnsi="Times New Roman" w:cs="Times New Roman"/>
-        </w:rPr>
-        <w:t xml:space="preserve">representative </w:t>
-      </w:r>
-      <w:r>
-        <w:rPr>
-          <w:rFonts w:ascii="Times New Roman" w:hAnsi="Times New Roman" w:cs="Times New Roman"/>
-        </w:rPr>
-        <w:t>years</w:t>
-      </w:r>
-      <w:r>
-        <w:rPr>
-          <w:rFonts w:ascii="Times New Roman" w:hAnsi="Times New Roman" w:cs="Times New Roman"/>
-        </w:rPr>
-        <w:t xml:space="preserve"> </w:t>
-      </w:r>
-      <w:r>
-        <w:rPr>
-          <w:rFonts w:ascii="Times New Roman" w:hAnsi="Times New Roman" w:cs="Times New Roman"/>
-        </w:rPr>
-        <w:t xml:space="preserve">ranging </w:t>
-      </w:r>
-      <w:r>
-        <w:rPr>
-          <w:rFonts w:ascii="Times New Roman" w:hAnsi="Times New Roman" w:cs="Times New Roman"/>
-        </w:rPr>
-        <w:t>from good to poor crab conditions</w:t>
-      </w:r>
-      <w:r>
-        <w:rPr>
-          <w:rFonts w:ascii="Times New Roman" w:hAnsi="Times New Roman" w:cs="Times New Roman"/>
-        </w:rPr>
-        <w:t>.</w:t>
       </w:r>
     </w:p>
     <w:p>
@@ -4289,6 +5032,68 @@
           <w:rFonts w:ascii="Times New Roman" w:hAnsi="Times New Roman" w:cs="Times New Roman"/>
         </w:rPr>
       </w:pPr>
+      <w:r>
+        <w:rPr>
+          <w:rFonts w:ascii="Times New Roman" w:hAnsi="Times New Roman" w:cs="Times New Roman"/>
+        </w:rPr>
+        <w:t xml:space="preserve">Fig. </w:t>
+      </w:r>
+      <w:proofErr w:type="gramStart"/>
+      <w:r>
+        <w:rPr>
+          <w:rFonts w:ascii="Times New Roman" w:hAnsi="Times New Roman" w:cs="Times New Roman"/>
+        </w:rPr>
+        <w:t>1</w:t>
+      </w:r>
+      <w:r>
+        <w:rPr>
+          <w:rFonts w:ascii="Times New Roman" w:hAnsi="Times New Roman" w:cs="Times New Roman"/>
+        </w:rPr>
+        <w:t xml:space="preserve">  Distribution</w:t>
+      </w:r>
+      <w:proofErr w:type="gramEnd"/>
+      <w:r>
+        <w:rPr>
+          <w:rFonts w:ascii="Times New Roman" w:hAnsi="Times New Roman" w:cs="Times New Roman"/>
+        </w:rPr>
+        <w:t xml:space="preserve"> of</w:t>
+      </w:r>
+      <w:r>
+        <w:rPr>
+          <w:rFonts w:ascii="Times New Roman" w:hAnsi="Times New Roman" w:cs="Times New Roman"/>
+        </w:rPr>
+        <w:t xml:space="preserve"> </w:t>
+      </w:r>
+      <w:r>
+        <w:rPr>
+          <w:rFonts w:ascii="Times New Roman" w:hAnsi="Times New Roman" w:cs="Times New Roman"/>
+        </w:rPr>
+        <w:t xml:space="preserve">mean </w:t>
+      </w:r>
+      <w:r>
+        <w:rPr>
+          <w:rFonts w:ascii="Times New Roman" w:hAnsi="Times New Roman" w:cs="Times New Roman"/>
+        </w:rPr>
+        <w:t xml:space="preserve">(averaged over time) </w:t>
+      </w:r>
+      <w:r>
+        <w:rPr>
+          <w:rFonts w:ascii="Times New Roman" w:hAnsi="Times New Roman" w:cs="Times New Roman"/>
+        </w:rPr>
+        <w:t xml:space="preserve">and coefficient of variation of revenue for each species </w:t>
+      </w:r>
+      <w:r>
+        <w:rPr>
+          <w:rFonts w:ascii="Times New Roman" w:hAnsi="Times New Roman" w:cs="Times New Roman"/>
+        </w:rPr>
+        <w:t>for the</w:t>
+      </w:r>
+      <w:r>
+        <w:rPr>
+          <w:rFonts w:ascii="Times New Roman" w:hAnsi="Times New Roman" w:cs="Times New Roman"/>
+        </w:rPr>
+        <w:t xml:space="preserve"> synchrony scenarios. </w:t>
+      </w:r>
     </w:p>
     <w:p>
       <w:pPr>
@@ -4314,11 +5119,55 @@
           <w:rFonts w:ascii="Times New Roman" w:hAnsi="Times New Roman" w:cs="Times New Roman"/>
         </w:rPr>
         <w:lastRenderedPageBreak/>
-        <w:pict w14:anchorId="6117F742">
-          <v:shape id="_x0000_i1046" type="#_x0000_t75" style="width:5in;height:4in">
-            <v:imagedata r:id="rId7" o:title="sync_spp"/>
+        <w:pict w14:anchorId="211F2497">
+          <v:shape id="_x0000_i1037" type="#_x0000_t75" style="width:467.5pt;height:267.5pt">
+            <v:imagedata r:id="rId7" o:title="sync_individuals"/>
           </v:shape>
         </w:pict>
+      </w:r>
+      <w:r>
+        <w:rPr>
+          <w:rFonts w:ascii="Times New Roman" w:hAnsi="Times New Roman" w:cs="Times New Roman"/>
+        </w:rPr>
+        <w:t xml:space="preserve">Fig. </w:t>
+      </w:r>
+      <w:proofErr w:type="gramStart"/>
+      <w:r>
+        <w:rPr>
+          <w:rFonts w:ascii="Times New Roman" w:hAnsi="Times New Roman" w:cs="Times New Roman"/>
+        </w:rPr>
+        <w:t>2</w:t>
+      </w:r>
+      <w:r>
+        <w:rPr>
+          <w:rFonts w:ascii="Times New Roman" w:hAnsi="Times New Roman" w:cs="Times New Roman"/>
+        </w:rPr>
+        <w:t xml:space="preserve">  Distribution</w:t>
+      </w:r>
+      <w:proofErr w:type="gramEnd"/>
+      <w:r>
+        <w:rPr>
+          <w:rFonts w:ascii="Times New Roman" w:hAnsi="Times New Roman" w:cs="Times New Roman"/>
+        </w:rPr>
+        <w:t xml:space="preserve"> of mean and coefficient of variation for individual vessels holding six possible permit portfolios </w:t>
+      </w:r>
+      <w:r>
+        <w:rPr>
+          <w:rFonts w:ascii="Times New Roman" w:hAnsi="Times New Roman" w:cs="Times New Roman"/>
+        </w:rPr>
+        <w:t>for</w:t>
+      </w:r>
+      <w:r>
+        <w:rPr>
+          <w:rFonts w:ascii="Times New Roman" w:hAnsi="Times New Roman" w:cs="Times New Roman"/>
+        </w:rPr>
+        <w:t xml:space="preserve"> synchrony scenarios. </w:t>
+      </w:r>
+      <w:r>
+        <w:rPr>
+          <w:rFonts w:ascii="Times New Roman" w:hAnsi="Times New Roman" w:cs="Times New Roman"/>
+        </w:rPr>
+        <w:t xml:space="preserve">Mean and CV are calculated over time for each vessel in each simulation, and then averaged across vessels within a simulation. Distributions show variability across simulations. </w:t>
       </w:r>
     </w:p>
     <w:p>
@@ -4331,57 +5180,7 @@
         <w:rPr>
           <w:rFonts w:ascii="Times New Roman" w:hAnsi="Times New Roman" w:cs="Times New Roman"/>
         </w:rPr>
-        <w:t xml:space="preserve">Fig. </w:t>
-      </w:r>
-      <w:proofErr w:type="gramStart"/>
-      <w:r>
-        <w:rPr>
-          <w:rFonts w:ascii="Times New Roman" w:hAnsi="Times New Roman" w:cs="Times New Roman"/>
-        </w:rPr>
-        <w:t>2  Distribution</w:t>
-      </w:r>
-      <w:proofErr w:type="gramEnd"/>
-      <w:r>
-        <w:rPr>
-          <w:rFonts w:ascii="Times New Roman" w:hAnsi="Times New Roman" w:cs="Times New Roman"/>
-        </w:rPr>
-        <w:t xml:space="preserve"> of</w:t>
-      </w:r>
-      <w:r>
-        <w:rPr>
-          <w:rFonts w:ascii="Times New Roman" w:hAnsi="Times New Roman" w:cs="Times New Roman"/>
-        </w:rPr>
-        <w:t xml:space="preserve"> </w:t>
-      </w:r>
-      <w:r>
-        <w:rPr>
-          <w:rFonts w:ascii="Times New Roman" w:hAnsi="Times New Roman" w:cs="Times New Roman"/>
-        </w:rPr>
-        <w:t xml:space="preserve">mean </w:t>
-      </w:r>
-      <w:r>
-        <w:rPr>
-          <w:rFonts w:ascii="Times New Roman" w:hAnsi="Times New Roman" w:cs="Times New Roman"/>
-        </w:rPr>
-        <w:t xml:space="preserve">(averaged over time) </w:t>
-      </w:r>
-      <w:r>
-        <w:rPr>
-          <w:rFonts w:ascii="Times New Roman" w:hAnsi="Times New Roman" w:cs="Times New Roman"/>
-        </w:rPr>
-        <w:t xml:space="preserve">and coefficient of variation of revenue for each species </w:t>
-      </w:r>
-      <w:r>
-        <w:rPr>
-          <w:rFonts w:ascii="Times New Roman" w:hAnsi="Times New Roman" w:cs="Times New Roman"/>
-        </w:rPr>
-        <w:t>for the</w:t>
-      </w:r>
-      <w:r>
-        <w:rPr>
-          <w:rFonts w:ascii="Times New Roman" w:hAnsi="Times New Roman" w:cs="Times New Roman"/>
-        </w:rPr>
-        <w:t xml:space="preserve"> synchrony scenarios. </w:t>
+        <w:br w:type="page"/>
       </w:r>
     </w:p>
     <w:p>
@@ -4392,9 +5191,159 @@
       </w:pPr>
       <w:r>
         <w:rPr>
-          <w:rFonts w:ascii="Times New Roman" w:hAnsi="Times New Roman" w:cs="Times New Roman"/>
-        </w:rPr>
-        <w:br w:type="page"/>
+          <w:rStyle w:val="CommentReference"/>
+        </w:rPr>
+        <w:lastRenderedPageBreak/>
+        <w:commentReference w:id="3"/>
+      </w:r>
+      <w:r>
+        <w:rPr>
+          <w:rStyle w:val="CommentReference"/>
+        </w:rPr>
+        <w:commentReference w:id="4"/>
+      </w:r>
+      <w:r>
+        <w:rPr>
+          <w:rFonts w:ascii="Times New Roman" w:hAnsi="Times New Roman" w:cs="Times New Roman"/>
+        </w:rPr>
+        <w:pict w14:anchorId="4609A7A6">
+          <v:shape id="_x0000_i1039" type="#_x0000_t75" style="width:467.5pt;height:267.5pt">
+            <v:imagedata r:id="rId8" o:title="portfolio_benefits"/>
+          </v:shape>
+        </w:pict>
+      </w:r>
+      <w:r>
+        <w:rPr>
+          <w:rFonts w:ascii="Times New Roman" w:hAnsi="Times New Roman" w:cs="Times New Roman"/>
+        </w:rPr>
+        <w:t xml:space="preserve">Fig. </w:t>
+      </w:r>
+      <w:proofErr w:type="gramStart"/>
+      <w:r>
+        <w:rPr>
+          <w:rFonts w:ascii="Times New Roman" w:hAnsi="Times New Roman" w:cs="Times New Roman"/>
+        </w:rPr>
+        <w:t>3</w:t>
+      </w:r>
+      <w:r>
+        <w:rPr>
+          <w:rFonts w:ascii="Times New Roman" w:hAnsi="Times New Roman" w:cs="Times New Roman"/>
+        </w:rPr>
+        <w:t xml:space="preserve">  Benefit</w:t>
+      </w:r>
+      <w:proofErr w:type="gramEnd"/>
+      <w:r>
+        <w:rPr>
+          <w:rFonts w:ascii="Times New Roman" w:hAnsi="Times New Roman" w:cs="Times New Roman"/>
+        </w:rPr>
+        <w:t xml:space="preserve"> </w:t>
+      </w:r>
+      <w:r>
+        <w:rPr>
+          <w:rFonts w:ascii="Times New Roman" w:hAnsi="Times New Roman" w:cs="Times New Roman"/>
+        </w:rPr>
+        <w:t xml:space="preserve">to revenue stability </w:t>
+      </w:r>
+      <w:r>
+        <w:rPr>
+          <w:rFonts w:ascii="Times New Roman" w:hAnsi="Times New Roman" w:cs="Times New Roman"/>
+        </w:rPr>
+        <w:t xml:space="preserve">of a diversified fishing portfolio over being a crab specialist </w:t>
+      </w:r>
+      <w:r>
+        <w:rPr>
+          <w:rFonts w:ascii="Times New Roman" w:hAnsi="Times New Roman" w:cs="Times New Roman"/>
+        </w:rPr>
+        <w:t xml:space="preserve">by </w:t>
+      </w:r>
+      <w:r>
+        <w:rPr>
+          <w:rFonts w:ascii="Times New Roman" w:hAnsi="Times New Roman" w:cs="Times New Roman"/>
+        </w:rPr>
+        <w:t xml:space="preserve">synchrony </w:t>
+      </w:r>
+      <w:r>
+        <w:rPr>
+          <w:rFonts w:ascii="Times New Roman" w:hAnsi="Times New Roman" w:cs="Times New Roman"/>
+        </w:rPr>
+        <w:t>scenario</w:t>
+      </w:r>
+      <w:r>
+        <w:rPr>
+          <w:rFonts w:ascii="Times New Roman" w:hAnsi="Times New Roman" w:cs="Times New Roman"/>
+        </w:rPr>
+        <w:t>. Portfolio benefit is the revenue CV of the crab specialists at a given quantile divided by the revenue CV of the diversified portfolio at the same quantile. Quantiles are calculated across all vessels in all simulations. Points are at the 2.5</w:t>
+      </w:r>
+      <w:r>
+        <w:rPr>
+          <w:rFonts w:ascii="Times New Roman" w:hAnsi="Times New Roman" w:cs="Times New Roman"/>
+          <w:vertAlign w:val="superscript"/>
+        </w:rPr>
+        <w:t>th</w:t>
+      </w:r>
+      <w:r>
+        <w:rPr>
+          <w:rFonts w:ascii="Times New Roman" w:hAnsi="Times New Roman" w:cs="Times New Roman"/>
+        </w:rPr>
+        <w:t>, 25</w:t>
+      </w:r>
+      <w:r>
+        <w:rPr>
+          <w:rFonts w:ascii="Times New Roman" w:hAnsi="Times New Roman" w:cs="Times New Roman"/>
+          <w:vertAlign w:val="superscript"/>
+        </w:rPr>
+        <w:t>th</w:t>
+      </w:r>
+      <w:r>
+        <w:rPr>
+          <w:rFonts w:ascii="Times New Roman" w:hAnsi="Times New Roman" w:cs="Times New Roman"/>
+        </w:rPr>
+        <w:t>, 50</w:t>
+      </w:r>
+      <w:r>
+        <w:rPr>
+          <w:rFonts w:ascii="Times New Roman" w:hAnsi="Times New Roman" w:cs="Times New Roman"/>
+          <w:vertAlign w:val="superscript"/>
+        </w:rPr>
+        <w:t>th</w:t>
+      </w:r>
+      <w:r>
+        <w:rPr>
+          <w:rFonts w:ascii="Times New Roman" w:hAnsi="Times New Roman" w:cs="Times New Roman"/>
+        </w:rPr>
+        <w:t>, 75</w:t>
+      </w:r>
+      <w:r>
+        <w:rPr>
+          <w:rFonts w:ascii="Times New Roman" w:hAnsi="Times New Roman" w:cs="Times New Roman"/>
+          <w:vertAlign w:val="superscript"/>
+        </w:rPr>
+        <w:t>th</w:t>
+      </w:r>
+      <w:r>
+        <w:rPr>
+          <w:rFonts w:ascii="Times New Roman" w:hAnsi="Times New Roman" w:cs="Times New Roman"/>
+        </w:rPr>
+        <w:t>, and 97.5</w:t>
+      </w:r>
+      <w:r>
+        <w:rPr>
+          <w:rFonts w:ascii="Times New Roman" w:hAnsi="Times New Roman" w:cs="Times New Roman"/>
+          <w:vertAlign w:val="superscript"/>
+        </w:rPr>
+        <w:t>th</w:t>
+      </w:r>
+      <w:r>
+        <w:rPr>
+          <w:rFonts w:ascii="Times New Roman" w:hAnsi="Times New Roman" w:cs="Times New Roman"/>
+        </w:rPr>
+        <w:t xml:space="preserve"> percentiles.</w:t>
+      </w:r>
+      <w:r>
+        <w:rPr>
+          <w:rFonts w:ascii="Times New Roman" w:hAnsi="Times New Roman" w:cs="Times New Roman"/>
+        </w:rPr>
+        <w:t xml:space="preserve"> </w:t>
       </w:r>
     </w:p>
     <w:p>
@@ -4407,12 +5356,7 @@
         <w:rPr>
           <w:rFonts w:ascii="Times New Roman" w:hAnsi="Times New Roman" w:cs="Times New Roman"/>
         </w:rPr>
-        <w:lastRenderedPageBreak/>
-        <w:pict w14:anchorId="4FD53B17">
-          <v:shape id="_x0000_i1048" type="#_x0000_t75" style="width:467.5pt;height:267.5pt">
-            <v:imagedata r:id="rId8" o:title="sync_individuals"/>
-          </v:shape>
-        </w:pict>
+        <w:br w:type="page"/>
       </w:r>
     </w:p>
     <w:p>
@@ -4425,39 +5369,12 @@
         <w:rPr>
           <w:rFonts w:ascii="Times New Roman" w:hAnsi="Times New Roman" w:cs="Times New Roman"/>
         </w:rPr>
-        <w:t xml:space="preserve">Fig. </w:t>
-      </w:r>
-      <w:proofErr w:type="gramStart"/>
-      <w:r>
-        <w:rPr>
-          <w:rFonts w:ascii="Times New Roman" w:hAnsi="Times New Roman" w:cs="Times New Roman"/>
-        </w:rPr>
-        <w:t>3  Distribution</w:t>
-      </w:r>
-      <w:proofErr w:type="gramEnd"/>
-      <w:r>
-        <w:rPr>
-          <w:rFonts w:ascii="Times New Roman" w:hAnsi="Times New Roman" w:cs="Times New Roman"/>
-        </w:rPr>
-        <w:t xml:space="preserve"> of mean and coefficient of variation for individual vessels holding six possible permit portfolios </w:t>
-      </w:r>
-      <w:r>
-        <w:rPr>
-          <w:rFonts w:ascii="Times New Roman" w:hAnsi="Times New Roman" w:cs="Times New Roman"/>
-        </w:rPr>
-        <w:t>for</w:t>
-      </w:r>
-      <w:r>
-        <w:rPr>
-          <w:rFonts w:ascii="Times New Roman" w:hAnsi="Times New Roman" w:cs="Times New Roman"/>
-        </w:rPr>
-        <w:t xml:space="preserve"> synchrony scenarios. </w:t>
-      </w:r>
-      <w:r>
-        <w:rPr>
-          <w:rFonts w:ascii="Times New Roman" w:hAnsi="Times New Roman" w:cs="Times New Roman"/>
-        </w:rPr>
-        <w:t xml:space="preserve">Mean and CV are calculated over time for each vessel in each simulation, and then averaged across vessels within a simulation. Distributions show variability across simulations. </w:t>
+        <w:lastRenderedPageBreak/>
+        <w:pict w14:anchorId="677287DF">
+          <v:shape id="_x0000_i1041" type="#_x0000_t75" style="width:5in;height:4in">
+            <v:imagedata r:id="rId9" o:title="access_spp"/>
+          </v:shape>
+        </w:pict>
       </w:r>
     </w:p>
     <w:p>
@@ -4470,7 +5387,94 @@
         <w:rPr>
           <w:rFonts w:ascii="Times New Roman" w:hAnsi="Times New Roman" w:cs="Times New Roman"/>
         </w:rPr>
+        <w:t xml:space="preserve">Fig. </w:t>
+      </w:r>
+      <w:proofErr w:type="gramStart"/>
+      <w:r>
+        <w:rPr>
+          <w:rFonts w:ascii="Times New Roman" w:hAnsi="Times New Roman" w:cs="Times New Roman"/>
+        </w:rPr>
+        <w:t>4</w:t>
+      </w:r>
+      <w:r>
+        <w:rPr>
+          <w:rFonts w:ascii="Times New Roman" w:hAnsi="Times New Roman" w:cs="Times New Roman"/>
+        </w:rPr>
+        <w:t xml:space="preserve">  </w:t>
+      </w:r>
+      <w:r>
+        <w:rPr>
+          <w:rFonts w:ascii="Times New Roman" w:hAnsi="Times New Roman" w:cs="Times New Roman"/>
+        </w:rPr>
+        <w:t>Distribution</w:t>
+      </w:r>
+      <w:proofErr w:type="gramEnd"/>
+      <w:r>
+        <w:rPr>
+          <w:rFonts w:ascii="Times New Roman" w:hAnsi="Times New Roman" w:cs="Times New Roman"/>
+        </w:rPr>
+        <w:t xml:space="preserve"> of mean (averaged over time) and coefficient of variation of revenue for each species for the access scenarios. </w:t>
+      </w:r>
+      <w:r>
+        <w:rPr>
+          <w:rFonts w:ascii="Times New Roman" w:hAnsi="Times New Roman" w:cs="Times New Roman"/>
+        </w:rPr>
         <w:br w:type="page"/>
+      </w:r>
+      <w:r>
+        <w:rPr>
+          <w:rFonts w:ascii="Times New Roman" w:hAnsi="Times New Roman" w:cs="Times New Roman"/>
+        </w:rPr>
+        <w:lastRenderedPageBreak/>
+        <w:pict w14:anchorId="4B505360">
+          <v:shape id="_x0000_i1043" type="#_x0000_t75" style="width:467.5pt;height:267.5pt">
+            <v:imagedata r:id="rId10" o:title="access_individuals"/>
+          </v:shape>
+        </w:pict>
+      </w:r>
+      <w:r>
+        <w:rPr>
+          <w:rFonts w:ascii="Times New Roman" w:hAnsi="Times New Roman" w:cs="Times New Roman"/>
+        </w:rPr>
+        <w:t xml:space="preserve">Fig. </w:t>
+      </w:r>
+      <w:proofErr w:type="gramStart"/>
+      <w:r>
+        <w:rPr>
+          <w:rFonts w:ascii="Times New Roman" w:hAnsi="Times New Roman" w:cs="Times New Roman"/>
+        </w:rPr>
+        <w:t>5</w:t>
+      </w:r>
+      <w:r>
+        <w:rPr>
+          <w:rFonts w:ascii="Times New Roman" w:hAnsi="Times New Roman" w:cs="Times New Roman"/>
+        </w:rPr>
+        <w:t xml:space="preserve">  Distribution</w:t>
+      </w:r>
+      <w:proofErr w:type="gramEnd"/>
+      <w:r>
+        <w:rPr>
+          <w:rFonts w:ascii="Times New Roman" w:hAnsi="Times New Roman" w:cs="Times New Roman"/>
+        </w:rPr>
+        <w:t xml:space="preserve"> of mean and coefficient of variation for individual vessels holding six possible permit portfolios </w:t>
+      </w:r>
+      <w:r>
+        <w:rPr>
+          <w:rFonts w:ascii="Times New Roman" w:hAnsi="Times New Roman" w:cs="Times New Roman"/>
+        </w:rPr>
+        <w:t xml:space="preserve">for </w:t>
+      </w:r>
+      <w:r>
+        <w:rPr>
+          <w:rFonts w:ascii="Times New Roman" w:hAnsi="Times New Roman" w:cs="Times New Roman"/>
+        </w:rPr>
+        <w:t xml:space="preserve">access scenarios. </w:t>
+      </w:r>
+      <w:r>
+        <w:rPr>
+          <w:rFonts w:ascii="Times New Roman" w:hAnsi="Times New Roman" w:cs="Times New Roman"/>
+        </w:rPr>
+        <w:t xml:space="preserve">Mean and CV are calculated over time for each vessel in each simulation, and then averaged across vessels within a simulation. Distributions show variability across simulations. </w:t>
       </w:r>
     </w:p>
     <w:p>
@@ -4483,24 +5487,7 @@
         <w:rPr>
           <w:rFonts w:ascii="Times New Roman" w:hAnsi="Times New Roman" w:cs="Times New Roman"/>
         </w:rPr>
-        <w:lastRenderedPageBreak/>
-        <w:pict w14:anchorId="2FD1374B">
-          <v:shape id="_x0000_i1042" type="#_x0000_t75" style="width:468pt;height:268pt">
-            <v:imagedata r:id="rId9" o:title="portfolio_benefits"/>
-          </v:shape>
-        </w:pict>
-      </w:r>
-      <w:r>
-        <w:rPr>
-          <w:rStyle w:val="CommentReference"/>
-        </w:rPr>
-        <w:commentReference w:id="5"/>
-      </w:r>
-      <w:r>
-        <w:rPr>
-          <w:rStyle w:val="CommentReference"/>
-        </w:rPr>
-        <w:commentReference w:id="6"/>
+        <w:br w:type="page"/>
       </w:r>
     </w:p>
     <w:p>
@@ -4513,134 +5500,12 @@
         <w:rPr>
           <w:rFonts w:ascii="Times New Roman" w:hAnsi="Times New Roman" w:cs="Times New Roman"/>
         </w:rPr>
-        <w:t xml:space="preserve">Fig. </w:t>
-      </w:r>
-      <w:proofErr w:type="gramStart"/>
-      <w:r>
-        <w:rPr>
-          <w:rFonts w:ascii="Times New Roman" w:hAnsi="Times New Roman" w:cs="Times New Roman"/>
-        </w:rPr>
-        <w:t>4</w:t>
-      </w:r>
-      <w:r>
-        <w:rPr>
-          <w:rFonts w:ascii="Times New Roman" w:hAnsi="Times New Roman" w:cs="Times New Roman"/>
-        </w:rPr>
-        <w:t xml:space="preserve">  Benefit</w:t>
-      </w:r>
-      <w:proofErr w:type="gramEnd"/>
-      <w:r>
-        <w:rPr>
-          <w:rFonts w:ascii="Times New Roman" w:hAnsi="Times New Roman" w:cs="Times New Roman"/>
-        </w:rPr>
-        <w:t xml:space="preserve"> </w:t>
-      </w:r>
-      <w:r>
-        <w:rPr>
-          <w:rFonts w:ascii="Times New Roman" w:hAnsi="Times New Roman" w:cs="Times New Roman"/>
-        </w:rPr>
-        <w:t xml:space="preserve">to revenue stability </w:t>
-      </w:r>
-      <w:r>
-        <w:rPr>
-          <w:rFonts w:ascii="Times New Roman" w:hAnsi="Times New Roman" w:cs="Times New Roman"/>
-        </w:rPr>
-        <w:t xml:space="preserve">of a diversified fishing portfolio over being a crab specialist </w:t>
-      </w:r>
-      <w:r>
-        <w:rPr>
-          <w:rFonts w:ascii="Times New Roman" w:hAnsi="Times New Roman" w:cs="Times New Roman"/>
-        </w:rPr>
-        <w:t xml:space="preserve">by </w:t>
-      </w:r>
-      <w:r>
-        <w:rPr>
-          <w:rFonts w:ascii="Times New Roman" w:hAnsi="Times New Roman" w:cs="Times New Roman"/>
-        </w:rPr>
-        <w:t xml:space="preserve">synchrony </w:t>
-      </w:r>
-      <w:r>
-        <w:rPr>
-          <w:rFonts w:ascii="Times New Roman" w:hAnsi="Times New Roman" w:cs="Times New Roman"/>
-        </w:rPr>
-        <w:t>scenario</w:t>
-      </w:r>
-      <w:r>
-        <w:rPr>
-          <w:rFonts w:ascii="Times New Roman" w:hAnsi="Times New Roman" w:cs="Times New Roman"/>
-        </w:rPr>
-        <w:t>. Portfolio benefit is the revenue CV of the crab specialists at a given quantile divided by the revenue CV of the diversified portfolio at the same quantile. Quantiles are calculated across all vessels in all simulations. Points are at the 2.5</w:t>
-      </w:r>
-      <w:r>
-        <w:rPr>
-          <w:rFonts w:ascii="Times New Roman" w:hAnsi="Times New Roman" w:cs="Times New Roman"/>
-          <w:vertAlign w:val="superscript"/>
-        </w:rPr>
-        <w:t>th</w:t>
-      </w:r>
-      <w:r>
-        <w:rPr>
-          <w:rFonts w:ascii="Times New Roman" w:hAnsi="Times New Roman" w:cs="Times New Roman"/>
-        </w:rPr>
-        <w:t>, 25</w:t>
-      </w:r>
-      <w:r>
-        <w:rPr>
-          <w:rFonts w:ascii="Times New Roman" w:hAnsi="Times New Roman" w:cs="Times New Roman"/>
-          <w:vertAlign w:val="superscript"/>
-        </w:rPr>
-        <w:t>th</w:t>
-      </w:r>
-      <w:r>
-        <w:rPr>
-          <w:rFonts w:ascii="Times New Roman" w:hAnsi="Times New Roman" w:cs="Times New Roman"/>
-        </w:rPr>
-        <w:t>, 50</w:t>
-      </w:r>
-      <w:r>
-        <w:rPr>
-          <w:rFonts w:ascii="Times New Roman" w:hAnsi="Times New Roman" w:cs="Times New Roman"/>
-          <w:vertAlign w:val="superscript"/>
-        </w:rPr>
-        <w:t>th</w:t>
-      </w:r>
-      <w:r>
-        <w:rPr>
-          <w:rFonts w:ascii="Times New Roman" w:hAnsi="Times New Roman" w:cs="Times New Roman"/>
-        </w:rPr>
-        <w:t>, 75</w:t>
-      </w:r>
-      <w:r>
-        <w:rPr>
-          <w:rFonts w:ascii="Times New Roman" w:hAnsi="Times New Roman" w:cs="Times New Roman"/>
-          <w:vertAlign w:val="superscript"/>
-        </w:rPr>
-        <w:t>th</w:t>
-      </w:r>
-      <w:r>
-        <w:rPr>
-          <w:rFonts w:ascii="Times New Roman" w:hAnsi="Times New Roman" w:cs="Times New Roman"/>
-        </w:rPr>
-        <w:t>, and 97.5</w:t>
-      </w:r>
-      <w:r>
-        <w:rPr>
-          <w:rFonts w:ascii="Times New Roman" w:hAnsi="Times New Roman" w:cs="Times New Roman"/>
-          <w:vertAlign w:val="superscript"/>
-        </w:rPr>
-        <w:t>th</w:t>
-      </w:r>
-      <w:r>
-        <w:rPr>
-          <w:rFonts w:ascii="Times New Roman" w:hAnsi="Times New Roman" w:cs="Times New Roman"/>
-        </w:rPr>
-        <w:t xml:space="preserve"> percentiles.</w:t>
-      </w:r>
-      <w:r>
-        <w:rPr>
-          <w:rFonts w:ascii="Times New Roman" w:hAnsi="Times New Roman" w:cs="Times New Roman"/>
-        </w:rPr>
-        <w:t xml:space="preserve"> </w:t>
+        <w:lastRenderedPageBreak/>
+        <w:pict w14:anchorId="1F90DF24">
+          <v:shape id="_x0000_i1048" type="#_x0000_t75" style="width:467.5pt;height:401pt">
+            <v:imagedata r:id="rId11" o:title="catch_dynamics"/>
+          </v:shape>
+        </w:pict>
       </w:r>
     </w:p>
     <w:p>
@@ -4653,8 +5518,24 @@
         <w:rPr>
           <w:rFonts w:ascii="Times New Roman" w:hAnsi="Times New Roman" w:cs="Times New Roman"/>
         </w:rPr>
-        <w:br w:type="page"/>
-      </w:r>
+        <w:t xml:space="preserve">Fig. </w:t>
+      </w:r>
+      <w:proofErr w:type="gramStart"/>
+      <w:r>
+        <w:rPr>
+          <w:rFonts w:ascii="Times New Roman" w:hAnsi="Times New Roman" w:cs="Times New Roman"/>
+        </w:rPr>
+        <w:t>6  One</w:t>
+      </w:r>
+      <w:proofErr w:type="gramEnd"/>
+      <w:r>
+        <w:rPr>
+          <w:rFonts w:ascii="Times New Roman" w:hAnsi="Times New Roman" w:cs="Times New Roman"/>
+        </w:rPr>
+        <w:t xml:space="preserve"> simulation’s catch dynamics through the year of the three species under the three different access scenarios. Recruitment is the same across access scenarios. Colored lines are five years representing a range of crab recruitment strength.</w:t>
+      </w:r>
+      <w:bookmarkStart w:id="5" w:name="_GoBack"/>
+      <w:bookmarkEnd w:id="5"/>
     </w:p>
     <w:p>
       <w:pPr>
@@ -4667,9 +5548,9 @@
           <w:rFonts w:ascii="Times New Roman" w:hAnsi="Times New Roman" w:cs="Times New Roman"/>
         </w:rPr>
         <w:lastRenderedPageBreak/>
-        <w:pict w14:anchorId="2BA1317C">
-          <v:shape id="_x0000_i1052" type="#_x0000_t75" style="width:5in;height:4in">
-            <v:imagedata r:id="rId10" o:title="access_spp"/>
+        <w:pict w14:anchorId="451FF94B">
+          <v:shape id="_x0000_i1044" type="#_x0000_t75" style="width:4in;height:4in">
+            <v:imagedata r:id="rId12" o:title="access_individuals_agg"/>
           </v:shape>
         </w:pict>
       </w:r>
@@ -4691,171 +5572,47 @@
         <w:rPr>
           <w:rFonts w:ascii="Times New Roman" w:hAnsi="Times New Roman" w:cs="Times New Roman"/>
         </w:rPr>
-        <w:t xml:space="preserve">5  </w:t>
-      </w:r>
-      <w:r>
-        <w:rPr>
-          <w:rFonts w:ascii="Times New Roman" w:hAnsi="Times New Roman" w:cs="Times New Roman"/>
-        </w:rPr>
-        <w:t>Distribution</w:t>
+        <w:t>7</w:t>
+      </w:r>
+      <w:r>
+        <w:rPr>
+          <w:rFonts w:ascii="Times New Roman" w:hAnsi="Times New Roman" w:cs="Times New Roman"/>
+        </w:rPr>
+        <w:t xml:space="preserve">  Distribution</w:t>
       </w:r>
       <w:proofErr w:type="gramEnd"/>
       <w:r>
         <w:rPr>
           <w:rFonts w:ascii="Times New Roman" w:hAnsi="Times New Roman" w:cs="Times New Roman"/>
         </w:rPr>
-        <w:t xml:space="preserve"> of mean (averaged over time) and coefficient of variation of revenue for each species for the </w:t>
-      </w:r>
-      <w:r>
-        <w:rPr>
-          <w:rFonts w:ascii="Times New Roman" w:hAnsi="Times New Roman" w:cs="Times New Roman"/>
-        </w:rPr>
-        <w:t>access</w:t>
-      </w:r>
-      <w:r>
-        <w:rPr>
-          <w:rFonts w:ascii="Times New Roman" w:hAnsi="Times New Roman" w:cs="Times New Roman"/>
-        </w:rPr>
-        <w:t xml:space="preserve"> scenarios. </w:t>
-      </w:r>
-      <w:r>
-        <w:rPr>
-          <w:rFonts w:ascii="Times New Roman" w:hAnsi="Times New Roman" w:cs="Times New Roman"/>
-        </w:rPr>
-        <w:br w:type="page"/>
-      </w:r>
-    </w:p>
-    <w:p>
-      <w:pPr>
-        <w:rPr>
-          <w:rFonts w:ascii="Times New Roman" w:hAnsi="Times New Roman" w:cs="Times New Roman"/>
-        </w:rPr>
-      </w:pPr>
-      <w:r>
-        <w:rPr>
-          <w:rFonts w:ascii="Times New Roman" w:hAnsi="Times New Roman" w:cs="Times New Roman"/>
-        </w:rPr>
-        <w:lastRenderedPageBreak/>
-        <w:pict w14:anchorId="7499BB43">
-          <v:shape id="_x0000_i1050" type="#_x0000_t75" style="width:467.5pt;height:267.5pt">
-            <v:imagedata r:id="rId11" o:title="access_individuals"/>
-          </v:shape>
-        </w:pict>
-      </w:r>
-    </w:p>
-    <w:p>
-      <w:pPr>
-        <w:rPr>
-          <w:rFonts w:ascii="Times New Roman" w:hAnsi="Times New Roman" w:cs="Times New Roman"/>
-        </w:rPr>
-      </w:pPr>
-    </w:p>
-    <w:p>
-      <w:pPr>
-        <w:rPr>
-          <w:rFonts w:ascii="Times New Roman" w:hAnsi="Times New Roman" w:cs="Times New Roman"/>
-        </w:rPr>
-      </w:pPr>
-      <w:r>
-        <w:rPr>
-          <w:rFonts w:ascii="Times New Roman" w:hAnsi="Times New Roman" w:cs="Times New Roman"/>
-        </w:rPr>
-        <w:t xml:space="preserve">Fig. </w:t>
-      </w:r>
-      <w:proofErr w:type="gramStart"/>
-      <w:r>
-        <w:rPr>
-          <w:rFonts w:ascii="Times New Roman" w:hAnsi="Times New Roman" w:cs="Times New Roman"/>
-        </w:rPr>
-        <w:t>6  Distribution</w:t>
-      </w:r>
-      <w:proofErr w:type="gramEnd"/>
-      <w:r>
-        <w:rPr>
-          <w:rFonts w:ascii="Times New Roman" w:hAnsi="Times New Roman" w:cs="Times New Roman"/>
-        </w:rPr>
-        <w:t xml:space="preserve"> of mean and coefficient of variation for individual vessels holding six possible permit portfolios </w:t>
-      </w:r>
-      <w:r>
-        <w:rPr>
-          <w:rFonts w:ascii="Times New Roman" w:hAnsi="Times New Roman" w:cs="Times New Roman"/>
-        </w:rPr>
-        <w:t xml:space="preserve">for </w:t>
-      </w:r>
-      <w:r>
-        <w:rPr>
-          <w:rFonts w:ascii="Times New Roman" w:hAnsi="Times New Roman" w:cs="Times New Roman"/>
-        </w:rPr>
-        <w:t xml:space="preserve">access scenarios. </w:t>
-      </w:r>
-      <w:r>
-        <w:rPr>
-          <w:rFonts w:ascii="Times New Roman" w:hAnsi="Times New Roman" w:cs="Times New Roman"/>
-        </w:rPr>
-        <w:t xml:space="preserve">Mean and CV are calculated over time for each vessel in each simulation, and then averaged across vessels within a simulation. Distributions show variability across simulations. </w:t>
-      </w:r>
-      <w:r>
-        <w:rPr>
-          <w:rFonts w:ascii="Times New Roman" w:hAnsi="Times New Roman" w:cs="Times New Roman"/>
-        </w:rPr>
-        <w:br w:type="page"/>
-      </w:r>
-    </w:p>
-    <w:p>
-      <w:pPr>
-        <w:rPr>
-          <w:rFonts w:ascii="Times New Roman" w:hAnsi="Times New Roman" w:cs="Times New Roman"/>
-        </w:rPr>
-      </w:pPr>
-      <w:r>
-        <w:rPr>
-          <w:noProof/>
-        </w:rPr>
-        <w:lastRenderedPageBreak/>
-        <w:pict w14:anchorId="4E40C635">
-          <v:shape id="_x0000_s1026" type="#_x0000_t75" style="position:absolute;margin-left:0;margin-top:0;width:4in;height:4in;z-index:251659264;mso-position-horizontal:left;mso-position-horizontal-relative:text;mso-position-vertical-relative:text">
-            <v:imagedata r:id="rId12" o:title="access_individuals_agg"/>
-            <w10:wrap type="square" side="right"/>
-          </v:shape>
-        </w:pict>
-      </w:r>
-      <w:r>
-        <w:rPr>
-          <w:rFonts w:ascii="Times New Roman" w:hAnsi="Times New Roman" w:cs="Times New Roman"/>
-        </w:rPr>
-        <w:br w:type="textWrapping" w:clear="all"/>
-      </w:r>
-    </w:p>
-    <w:p>
-      <w:pPr>
-        <w:rPr>
-          <w:rFonts w:ascii="Times New Roman" w:hAnsi="Times New Roman" w:cs="Times New Roman"/>
-        </w:rPr>
-      </w:pPr>
-      <w:r>
-        <w:rPr>
-          <w:rFonts w:ascii="Times New Roman" w:hAnsi="Times New Roman" w:cs="Times New Roman"/>
-        </w:rPr>
-        <w:t xml:space="preserve">Fig. </w:t>
-      </w:r>
-      <w:proofErr w:type="gramStart"/>
-      <w:r>
-        <w:rPr>
-          <w:rFonts w:ascii="Times New Roman" w:hAnsi="Times New Roman" w:cs="Times New Roman"/>
-        </w:rPr>
-        <w:t>7  Revenue</w:t>
-      </w:r>
-      <w:proofErr w:type="gramEnd"/>
-      <w:r>
-        <w:rPr>
-          <w:rFonts w:ascii="Times New Roman" w:hAnsi="Times New Roman" w:cs="Times New Roman"/>
-        </w:rPr>
-        <w:t xml:space="preserve"> CV of all vessels in all simulations across access scenarios. </w:t>
-      </w:r>
-      <w:commentRangeStart w:id="7"/>
-      <w:commentRangeStart w:id="8"/>
-      <w:commentRangeEnd w:id="7"/>
-      <w:commentRangeEnd w:id="8"/>
+        <w:t xml:space="preserve"> of r</w:t>
+      </w:r>
+      <w:r>
+        <w:rPr>
+          <w:rFonts w:ascii="Times New Roman" w:hAnsi="Times New Roman" w:cs="Times New Roman"/>
+        </w:rPr>
+        <w:t xml:space="preserve">evenue CV of all vessels in all simulations across access scenarios. </w:t>
+      </w:r>
+      <w:r>
+        <w:rPr>
+          <w:rFonts w:ascii="Times New Roman" w:hAnsi="Times New Roman" w:cs="Times New Roman"/>
+        </w:rPr>
+        <w:t xml:space="preserve">Smaller low variability mode is due to </w:t>
+      </w:r>
+      <w:proofErr w:type="spellStart"/>
+      <w:r>
+        <w:rPr>
+          <w:rFonts w:ascii="Times New Roman" w:hAnsi="Times New Roman" w:cs="Times New Roman"/>
+        </w:rPr>
+        <w:t>groundfish</w:t>
+      </w:r>
+      <w:proofErr w:type="spellEnd"/>
+      <w:r>
+        <w:rPr>
+          <w:rFonts w:ascii="Times New Roman" w:hAnsi="Times New Roman" w:cs="Times New Roman"/>
+        </w:rPr>
+        <w:t xml:space="preserve"> specialists.</w:t>
+      </w:r>
     </w:p>
     <w:p>
       <w:pPr>
@@ -4924,23 +5681,7 @@
       </w:r>
     </w:p>
   </w:comment>
-  <w:comment w:id="4" w:author="kiva.oken kiva.oken" w:date="2020-03-18T14:30:00Z" w:initials="kk">
-    <w:p>
-      <w:pPr>
-        <w:pStyle w:val="CommentText"/>
-      </w:pPr>
-      <w:r>
-        <w:rPr>
-          <w:rStyle w:val="CommentReference"/>
-        </w:rPr>
-        <w:annotationRef/>
-      </w:r>
-      <w:r>
-        <w:t>Supplement?</w:t>
-      </w:r>
-    </w:p>
-  </w:comment>
-  <w:comment w:id="5" w:author="Punt, Andre (O&amp;A, Hobart)" w:date="2020-03-21T15:47:00Z" w:initials="PA(H">
+  <w:comment w:id="3" w:author="Punt, Andre (O&amp;A, Hobart)" w:date="2020-03-21T15:47:00Z" w:initials="PA(H">
     <w:p>
       <w:pPr>
         <w:pStyle w:val="CommentText"/>
@@ -4977,7 +5718,7 @@
       </w:r>
     </w:p>
   </w:comment>
-  <w:comment w:id="6" w:author="kiva.oken kiva.oken" w:date="2020-03-23T12:52:00Z" w:initials="kk">
+  <w:comment w:id="4" w:author="kiva.oken kiva.oken" w:date="2020-03-23T12:52:00Z" w:initials="kk">
     <w:p>
       <w:pPr>
         <w:pStyle w:val="CommentText"/>
@@ -5017,22 +5758,9 @@
   <w15:commentEx w15:paraId="4ECEA147" w15:done="0"/>
   <w15:commentEx w15:paraId="58D539A3" w15:paraIdParent="4ECEA147" w15:done="0"/>
   <w15:commentEx w15:paraId="651F15FC" w15:done="0"/>
-  <w15:commentEx w15:paraId="3B1B9853" w15:done="0"/>
   <w15:commentEx w15:paraId="770454D6" w15:done="0"/>
   <w15:commentEx w15:paraId="704F20F0" w15:paraIdParent="770454D6" w15:done="0"/>
 </w15:commentsEx>
-</file>
-
-<file path=word/commentsIds.xml><?xml version="1.0" encoding="utf-8"?>
-<w16cid:commentsIds xmlns:wpc="http://schemas.microsoft.com/office/word/2010/wordprocessingCanvas" xmlns:cx="http://schemas.microsoft.com/office/drawing/2014/chartex" xmlns:cx1="http://schemas.microsoft.com/office/drawing/2015/9/8/chartex" xmlns:cx2="http://schemas.microsoft.com/office/drawing/2015/10/21/chartex" xmlns:cx3="http://schemas.microsoft.com/office/drawing/2016/5/9/chartex" xmlns:cx4="http://schemas.microsoft.com/office/drawing/2016/5/10/chartex" xmlns:cx5="http://schemas.microsoft.com/office/drawing/2016/5/11/chartex" xmlns:cx6="http://schemas.microsoft.com/office/drawing/2016/5/12/chartex" xmlns:cx7="http://schemas.microsoft.com/office/drawing/2016/5/13/chartex" xmlns:cx8="http://schemas.microsoft.com/office/drawing/2016/5/14/chartex" xmlns:mc="http://schemas.openxmlformats.org/markup-compatibility/2006" xmlns:aink="http://schemas.microsoft.com/office/drawing/2016/ink" xmlns:am3d="http://schemas.microsoft.com/office/drawing/2017/model3d" xmlns:o="urn:schemas-microsoft-com:office:office" xmlns:r="http://schemas.openxmlformats.org/officeDocument/2006/relationships" xmlns:m="http://schemas.openxmlformats.org/officeDocument/2006/math" xmlns:v="urn:schemas-microsoft-com:vml" xmlns:wp14="http://schemas.microsoft.com/office/word/2010/wordprocessingDrawing" xmlns:wp="http://schemas.openxmlformats.org/drawingml/2006/wordprocessingDrawing" xmlns:w10="urn:schemas-microsoft-com:office:word" xmlns:w="http://schemas.openxmlformats.org/wordprocessingml/2006/main" xmlns:w14="http://schemas.microsoft.com/office/word/2010/wordml" xmlns:w15="http://schemas.microsoft.com/office/word/2012/wordml" xmlns:w16cid="http://schemas.microsoft.com/office/word/2016/wordml/cid" xmlns:w16se="http://schemas.microsoft.com/office/word/2015/wordml/symex" xmlns:wpg="http://schemas.microsoft.com/office/word/2010/wordprocessingGroup" xmlns:wpi="http://schemas.microsoft.com/office/word/2010/wordprocessingInk" xmlns:wne="http://schemas.microsoft.com/office/word/2006/wordml" xmlns:wps="http://schemas.microsoft.com/office/word/2010/wordprocessingShape" mc:Ignorable="w14 w15 w16se w16cid wp14">
-  <w16cid:commentId w16cid:paraId="4ECEA147" w16cid:durableId="22207400"/>
-  <w16cid:commentId w16cid:paraId="651F15FC" w16cid:durableId="2220740D"/>
-  <w16cid:commentId w16cid:paraId="3B1B9853" w16cid:durableId="222073F6"/>
-  <w16cid:commentId w16cid:paraId="26839C18" w16cid:durableId="22207E15"/>
-  <w16cid:commentId w16cid:paraId="181707C9" w16cid:durableId="2220B473"/>
-  <w16cid:commentId w16cid:paraId="770454D6" w16cid:durableId="2220B598"/>
-  <w16cid:commentId w16cid:paraId="1AF44D2A" w16cid:durableId="2220B964"/>
-</w16cid:commentsIds>
 </file>
 
 <file path=word/people.xml><?xml version="1.0" encoding="utf-8"?>

</xml_diff>